<commit_message>
general information about ml in intro
</commit_message>
<xml_diff>
--- a/Paper for JER.docx
+++ b/Paper for JER.docx
@@ -1040,7 +1040,31 @@
           <w:sz w:val="24"/>
           <w:szCs w:val="24"/>
         </w:rPr>
-        <w:t xml:space="preserve"> Machine Learning may not be the answer when there is small amount of data as the ML model could be blind against </w:t>
+        <w:t xml:space="preserve"> Machine Learning may not be the answer when there is small amount of data as the ML model could be blind </w:t>
+      </w:r>
+      <w:r>
+        <w:rPr>
+          <w:rFonts w:ascii="Times New Roman" w:hAnsi="Times New Roman"/>
+          <w:sz w:val="24"/>
+          <w:szCs w:val="24"/>
+        </w:rPr>
+        <w:t>to connections in small amount of data.</w:t>
+      </w:r>
+      <w:r>
+        <w:rPr>
+          <w:rFonts w:ascii="Times New Roman" w:hAnsi="Times New Roman"/>
+          <w:sz w:val="24"/>
+          <w:szCs w:val="24"/>
+        </w:rPr>
+        <w:t xml:space="preserve"> But for big corporations the data may not be the problem.</w:t>
+      </w:r>
+      <w:r>
+        <w:rPr>
+          <w:rFonts w:ascii="Times New Roman" w:hAnsi="Times New Roman"/>
+          <w:sz w:val="24"/>
+          <w:szCs w:val="24"/>
+        </w:rPr>
+        <w:t xml:space="preserve"> </w:t>
       </w:r>
     </w:p>
     <w:p>

</xml_diff>

<commit_message>
more research papers were reviewed and added
</commit_message>
<xml_diff>
--- a/Paper for JER.docx
+++ b/Paper for JER.docx
@@ -1092,23 +1092,7 @@
           <w:sz w:val="24"/>
           <w:szCs w:val="24"/>
         </w:rPr>
-        <w:t>Credit card fraud detection’s goal is to decide if the given transaction is fraudulent or not according to the previous transaction data. Now the challenge in this type of dataset is that, when you want to train a model while measuring the accuracy the results will be higher than 90% even if the model labels all transactions as non-fraud and the reason for that is because these kinds of datasets are highly imbalanced. For example, in the data</w:t>
-      </w:r>
-      <w:r>
-        <w:rPr>
-          <w:rFonts w:ascii="Times New Roman" w:hAnsi="Times New Roman"/>
-          <w:sz w:val="24"/>
-          <w:szCs w:val="24"/>
-        </w:rPr>
-        <w:t xml:space="preserve"> [1]</w:t>
-      </w:r>
-      <w:r>
-        <w:rPr>
-          <w:rFonts w:ascii="Times New Roman" w:hAnsi="Times New Roman"/>
-          <w:sz w:val="24"/>
-          <w:szCs w:val="24"/>
-        </w:rPr>
-        <w:t xml:space="preserve"> that we will use </w:t>
+        <w:t xml:space="preserve">Credit card fraud detection’s goal is to decide if the given transaction is fraudulent or not according to the previous transaction data. Now the challenge in this type of dataset is that, when you want to train a model while measuring the accuracy the results will be higher than 90% even if the model labels all transactions as non-fraud and the reason for that is because these kinds of datasets are highly imbalanced. For example, in the data that we will use </w:t>
       </w:r>
     </w:p>
     <w:tbl>
@@ -1436,43 +1420,7 @@
           <w:sz w:val="24"/>
           <w:szCs w:val="24"/>
         </w:rPr>
-        <w:t xml:space="preserve"> which is done in 2001, Jun-</w:t>
-      </w:r>
-      <w:proofErr w:type="spellStart"/>
-      <w:r>
-        <w:rPr>
-          <w:rFonts w:ascii="Times New Roman" w:hAnsi="Times New Roman"/>
-          <w:sz w:val="24"/>
-          <w:szCs w:val="24"/>
-        </w:rPr>
-        <w:t>ichi</w:t>
-      </w:r>
-      <w:proofErr w:type="spellEnd"/>
-      <w:r>
-        <w:rPr>
-          <w:rFonts w:ascii="Times New Roman" w:hAnsi="Times New Roman"/>
-          <w:sz w:val="24"/>
-          <w:szCs w:val="24"/>
-        </w:rPr>
-        <w:t xml:space="preserve"> Takeuchi and Kenji </w:t>
-      </w:r>
-      <w:proofErr w:type="spellStart"/>
-      <w:r>
-        <w:rPr>
-          <w:rFonts w:ascii="Times New Roman" w:hAnsi="Times New Roman"/>
-          <w:sz w:val="24"/>
-          <w:szCs w:val="24"/>
-        </w:rPr>
-        <w:t>Yamanishi</w:t>
-      </w:r>
-      <w:proofErr w:type="spellEnd"/>
-      <w:r>
-        <w:rPr>
-          <w:rFonts w:ascii="Times New Roman" w:hAnsi="Times New Roman"/>
-          <w:sz w:val="24"/>
-          <w:szCs w:val="24"/>
-        </w:rPr>
-        <w:t xml:space="preserve"> constructed two stage algorithm which is based on unsupervised learning. In the first step of this technique, the algorithm trains Gaussian model for scoring unsupervised data. Later it imputes. Second part of the problem is where the labeled data is used for outlier detector.</w:t>
+        <w:t xml:space="preserve"> which is done in 2001, Jun-ichi Takeuchi and Kenji Yamanishi constructed two stage algorithm which is based on unsupervised learning. In the first step of this technique, the algorithm trains Gaussian model for scoring unsupervised data. Later it imputes. Second part of the problem is where the labeled data is used for outlier detector.</w:t>
       </w:r>
     </w:p>
     <w:p>
@@ -4761,21 +4709,9 @@
           <w:sz w:val="24"/>
           <w:szCs w:val="24"/>
         </w:rPr>
-        <w:t xml:space="preserve">Sahil </w:t>
-      </w:r>
-      <w:proofErr w:type="spellStart"/>
-      <w:r>
-        <w:rPr>
-          <w:rFonts w:ascii="Times New Roman" w:hAnsi="Times New Roman"/>
-          <w:b/>
-          <w:bCs/>
-          <w:sz w:val="24"/>
-          <w:szCs w:val="24"/>
-        </w:rPr>
-        <w:t>Dhankhad</w:t>
+        <w:t>Sahil Dhankhad</w:t>
       </w:r>
       <w:bookmarkEnd w:id="6"/>
-      <w:proofErr w:type="spellEnd"/>
       <w:r>
         <w:rPr>
           <w:rFonts w:ascii="Times New Roman" w:hAnsi="Times New Roman"/>
@@ -4846,123 +4782,77 @@
           <w:szCs w:val="24"/>
         </w:rPr>
       </w:pPr>
-      <w:proofErr w:type="spellStart"/>
-      <w:r>
-        <w:rPr>
-          <w:rFonts w:ascii="Times New Roman" w:hAnsi="Times New Roman"/>
-          <w:b/>
-          <w:bCs/>
-          <w:sz w:val="24"/>
-          <w:szCs w:val="24"/>
-        </w:rPr>
-        <w:t>Samaneh</w:t>
-      </w:r>
-      <w:proofErr w:type="spellEnd"/>
-      <w:r>
-        <w:rPr>
-          <w:rFonts w:ascii="Times New Roman" w:hAnsi="Times New Roman"/>
-          <w:b/>
-          <w:bCs/>
+      <w:r>
+        <w:rPr>
+          <w:rFonts w:ascii="Times New Roman" w:hAnsi="Times New Roman"/>
+          <w:b/>
+          <w:bCs/>
+          <w:sz w:val="24"/>
+          <w:szCs w:val="24"/>
+        </w:rPr>
+        <w:t>Samaneh Sorournejad, Zahra Zojaji, Reza Ebrahimi Atani, Amir Hassan Monadjemi.</w:t>
+      </w:r>
+      <w:r>
+        <w:rPr>
+          <w:rFonts w:ascii="Times New Roman" w:hAnsi="Times New Roman"/>
+          <w:sz w:val="24"/>
+          <w:szCs w:val="24"/>
+        </w:rPr>
+        <w:t xml:space="preserve"> A Survey of Credit Card Fraud Detection Techniques: Data</w:t>
+      </w:r>
+      <w:r>
+        <w:rPr>
+          <w:rFonts w:ascii="Times New Roman" w:hAnsi="Times New Roman"/>
           <w:sz w:val="24"/>
           <w:szCs w:val="24"/>
         </w:rPr>
         <w:t xml:space="preserve"> </w:t>
       </w:r>
-      <w:proofErr w:type="spellStart"/>
-      <w:r>
-        <w:rPr>
-          <w:rFonts w:ascii="Times New Roman" w:hAnsi="Times New Roman"/>
-          <w:b/>
-          <w:bCs/>
-          <w:sz w:val="24"/>
-          <w:szCs w:val="24"/>
-        </w:rPr>
-        <w:t>Sorournejad</w:t>
-      </w:r>
-      <w:proofErr w:type="spellEnd"/>
-      <w:r>
-        <w:rPr>
-          <w:rFonts w:ascii="Times New Roman" w:hAnsi="Times New Roman"/>
-          <w:b/>
-          <w:bCs/>
-          <w:sz w:val="24"/>
-          <w:szCs w:val="24"/>
-        </w:rPr>
-        <w:t xml:space="preserve">, Zahra </w:t>
-      </w:r>
-      <w:proofErr w:type="spellStart"/>
-      <w:r>
-        <w:rPr>
-          <w:rFonts w:ascii="Times New Roman" w:hAnsi="Times New Roman"/>
-          <w:b/>
-          <w:bCs/>
-          <w:sz w:val="24"/>
-          <w:szCs w:val="24"/>
-        </w:rPr>
-        <w:t>Zojaji</w:t>
-      </w:r>
-      <w:proofErr w:type="spellEnd"/>
-      <w:r>
-        <w:rPr>
-          <w:rFonts w:ascii="Times New Roman" w:hAnsi="Times New Roman"/>
-          <w:b/>
-          <w:bCs/>
-          <w:sz w:val="24"/>
-          <w:szCs w:val="24"/>
-        </w:rPr>
-        <w:t xml:space="preserve">, Reza Ebrahimi </w:t>
-      </w:r>
-      <w:proofErr w:type="spellStart"/>
-      <w:r>
-        <w:rPr>
-          <w:rFonts w:ascii="Times New Roman" w:hAnsi="Times New Roman"/>
-          <w:b/>
-          <w:bCs/>
-          <w:sz w:val="24"/>
-          <w:szCs w:val="24"/>
-        </w:rPr>
-        <w:t>Atani</w:t>
-      </w:r>
-      <w:proofErr w:type="spellEnd"/>
-      <w:r>
-        <w:rPr>
-          <w:rFonts w:ascii="Times New Roman" w:hAnsi="Times New Roman"/>
-          <w:b/>
-          <w:bCs/>
-          <w:sz w:val="24"/>
-          <w:szCs w:val="24"/>
-        </w:rPr>
-        <w:t xml:space="preserve">, Amir Hassan </w:t>
-      </w:r>
-      <w:proofErr w:type="spellStart"/>
-      <w:r>
-        <w:rPr>
-          <w:rFonts w:ascii="Times New Roman" w:hAnsi="Times New Roman"/>
-          <w:b/>
-          <w:bCs/>
-          <w:sz w:val="24"/>
-          <w:szCs w:val="24"/>
-        </w:rPr>
-        <w:t>Monadjemi</w:t>
-      </w:r>
-      <w:proofErr w:type="spellEnd"/>
-      <w:r>
-        <w:rPr>
-          <w:rFonts w:ascii="Times New Roman" w:hAnsi="Times New Roman"/>
-          <w:b/>
-          <w:bCs/>
+      <w:r>
+        <w:rPr>
+          <w:rFonts w:ascii="Times New Roman" w:hAnsi="Times New Roman"/>
+          <w:sz w:val="24"/>
+          <w:szCs w:val="24"/>
+        </w:rPr>
+        <w:t>and Technique Oriented Perspective</w:t>
+      </w:r>
+      <w:r>
+        <w:rPr>
+          <w:rFonts w:ascii="Times New Roman" w:hAnsi="Times New Roman"/>
           <w:sz w:val="24"/>
           <w:szCs w:val="24"/>
         </w:rPr>
         <w:t>.</w:t>
       </w:r>
-      <w:r>
-        <w:rPr>
-          <w:rFonts w:ascii="Times New Roman" w:hAnsi="Times New Roman"/>
-          <w:sz w:val="24"/>
-          <w:szCs w:val="24"/>
-        </w:rPr>
-        <w:t xml:space="preserve"> A Survey of Credit Card Fraud Detection Techniques: Data</w:t>
+    </w:p>
+    <w:p>
+      <w:pPr>
+        <w:spacing w:line="360" w:lineRule="auto"/>
+        <w:rPr>
+          <w:rFonts w:ascii="Times New Roman" w:hAnsi="Times New Roman"/>
+          <w:sz w:val="24"/>
+          <w:szCs w:val="24"/>
+        </w:rPr>
+      </w:pPr>
+      <w:r>
+        <w:rPr>
+          <w:rFonts w:ascii="Times New Roman" w:hAnsi="Times New Roman"/>
+          <w:b/>
+          <w:bCs/>
+          <w:sz w:val="24"/>
+          <w:szCs w:val="24"/>
+        </w:rPr>
+        <w:t>Vaishnavi Nath Dornadula, Geeth S</w:t>
+      </w:r>
+      <w:r>
+        <w:rPr>
+          <w:rFonts w:ascii="Times New Roman" w:hAnsi="Times New Roman"/>
+          <w:b/>
+          <w:bCs/>
+          <w:sz w:val="24"/>
+          <w:szCs w:val="24"/>
+        </w:rPr>
+        <w:t>.</w:t>
       </w:r>
       <w:r>
         <w:rPr>
@@ -4978,16 +4868,102 @@
           <w:sz w:val="24"/>
           <w:szCs w:val="24"/>
         </w:rPr>
-        <w:t>and Technique Oriented Perspective</w:t>
-      </w:r>
-      <w:r>
-        <w:rPr>
-          <w:rFonts w:ascii="Times New Roman" w:hAnsi="Times New Roman"/>
+        <w:t>“</w:t>
+      </w:r>
+      <w:r>
+        <w:rPr>
+          <w:rFonts w:ascii="Times New Roman" w:hAnsi="Times New Roman"/>
+          <w:sz w:val="24"/>
+          <w:szCs w:val="24"/>
+        </w:rPr>
+        <w:t>Credit Card Fraud Detection using Machine Learning Algorithms</w:t>
+      </w:r>
+      <w:r>
+        <w:rPr>
+          <w:rFonts w:ascii="Times New Roman" w:hAnsi="Times New Roman"/>
+          <w:sz w:val="24"/>
+          <w:szCs w:val="24"/>
+        </w:rPr>
+        <w:t>”.</w:t>
+      </w:r>
+    </w:p>
+    <w:p>
+      <w:pPr>
+        <w:spacing w:line="360" w:lineRule="auto"/>
+        <w:rPr>
+          <w:rFonts w:ascii="Times New Roman" w:hAnsi="Times New Roman"/>
+          <w:sz w:val="24"/>
+          <w:szCs w:val="24"/>
+        </w:rPr>
+      </w:pPr>
+      <w:r>
+        <w:rPr>
+          <w:rFonts w:ascii="Times New Roman" w:hAnsi="Times New Roman"/>
+          <w:b/>
+          <w:bCs/>
+          <w:sz w:val="24"/>
+          <w:szCs w:val="24"/>
+        </w:rPr>
+        <w:t>S P Maniraj, Aditya Saini, Swarna Deep Sarkar, Shadab Ahmed</w:t>
+      </w:r>
+      <w:r>
+        <w:rPr>
+          <w:rFonts w:ascii="Times New Roman" w:hAnsi="Times New Roman"/>
+          <w:b/>
+          <w:bCs/>
           <w:sz w:val="24"/>
           <w:szCs w:val="24"/>
         </w:rPr>
         <w:t>.</w:t>
       </w:r>
+      <w:r>
+        <w:rPr>
+          <w:rFonts w:ascii="Times New Roman" w:hAnsi="Times New Roman"/>
+          <w:sz w:val="24"/>
+          <w:szCs w:val="24"/>
+        </w:rPr>
+        <w:t xml:space="preserve"> </w:t>
+      </w:r>
+      <w:r>
+        <w:rPr>
+          <w:rFonts w:ascii="Times New Roman" w:hAnsi="Times New Roman"/>
+          <w:sz w:val="24"/>
+          <w:szCs w:val="24"/>
+        </w:rPr>
+        <w:t>“</w:t>
+      </w:r>
+      <w:r>
+        <w:rPr>
+          <w:rFonts w:ascii="Times New Roman" w:hAnsi="Times New Roman"/>
+          <w:sz w:val="24"/>
+          <w:szCs w:val="24"/>
+        </w:rPr>
+        <w:t>Credit Card Fraud Detection using Machine</w:t>
+      </w:r>
+      <w:r>
+        <w:rPr>
+          <w:rFonts w:ascii="Times New Roman" w:hAnsi="Times New Roman"/>
+          <w:sz w:val="24"/>
+          <w:szCs w:val="24"/>
+        </w:rPr>
+        <w:t xml:space="preserve"> </w:t>
+      </w:r>
+      <w:r>
+        <w:rPr>
+          <w:rFonts w:ascii="Times New Roman" w:hAnsi="Times New Roman"/>
+          <w:sz w:val="24"/>
+          <w:szCs w:val="24"/>
+        </w:rPr>
+        <w:t>Learning and Data Science</w:t>
+      </w:r>
+      <w:r>
+        <w:rPr>
+          <w:rFonts w:ascii="Times New Roman" w:hAnsi="Times New Roman"/>
+          <w:sz w:val="24"/>
+          <w:szCs w:val="24"/>
+        </w:rPr>
+        <w:t>”.</w:t>
+      </w:r>
     </w:p>
     <w:p>
       <w:pPr>
@@ -5006,305 +4982,15 @@
           <w:sz w:val="24"/>
           <w:szCs w:val="24"/>
         </w:rPr>
-        <w:t xml:space="preserve">Vaishnavi Nath </w:t>
-      </w:r>
-      <w:proofErr w:type="spellStart"/>
-      <w:r>
-        <w:rPr>
-          <w:rFonts w:ascii="Times New Roman" w:hAnsi="Times New Roman"/>
-          <w:b/>
-          <w:bCs/>
-          <w:sz w:val="24"/>
-          <w:szCs w:val="24"/>
-        </w:rPr>
-        <w:t>Dornadula</w:t>
-      </w:r>
-      <w:proofErr w:type="spellEnd"/>
-      <w:r>
-        <w:rPr>
-          <w:rFonts w:ascii="Times New Roman" w:hAnsi="Times New Roman"/>
-          <w:b/>
-          <w:bCs/>
-          <w:sz w:val="24"/>
-          <w:szCs w:val="24"/>
-        </w:rPr>
-        <w:t xml:space="preserve">, </w:t>
-      </w:r>
-      <w:proofErr w:type="spellStart"/>
-      <w:r>
-        <w:rPr>
-          <w:rFonts w:ascii="Times New Roman" w:hAnsi="Times New Roman"/>
-          <w:b/>
-          <w:bCs/>
-          <w:sz w:val="24"/>
-          <w:szCs w:val="24"/>
-        </w:rPr>
-        <w:t>Geeth</w:t>
-      </w:r>
-      <w:proofErr w:type="spellEnd"/>
-      <w:r>
-        <w:rPr>
-          <w:rFonts w:ascii="Times New Roman" w:hAnsi="Times New Roman"/>
-          <w:b/>
-          <w:bCs/>
-          <w:sz w:val="24"/>
-          <w:szCs w:val="24"/>
-        </w:rPr>
-        <w:t xml:space="preserve"> S</w:t>
-      </w:r>
-      <w:r>
-        <w:rPr>
-          <w:rFonts w:ascii="Times New Roman" w:hAnsi="Times New Roman"/>
-          <w:b/>
-          <w:bCs/>
-          <w:sz w:val="24"/>
-          <w:szCs w:val="24"/>
-        </w:rPr>
-        <w:t>.</w:t>
-      </w:r>
-      <w:r>
-        <w:rPr>
-          <w:rFonts w:ascii="Times New Roman" w:hAnsi="Times New Roman"/>
-          <w:sz w:val="24"/>
-          <w:szCs w:val="24"/>
-        </w:rPr>
-        <w:t xml:space="preserve"> </w:t>
-      </w:r>
-      <w:r>
-        <w:rPr>
-          <w:rFonts w:ascii="Times New Roman" w:hAnsi="Times New Roman"/>
-          <w:sz w:val="24"/>
-          <w:szCs w:val="24"/>
-        </w:rPr>
-        <w:t>“</w:t>
-      </w:r>
-      <w:r>
-        <w:rPr>
-          <w:rFonts w:ascii="Times New Roman" w:hAnsi="Times New Roman"/>
-          <w:sz w:val="24"/>
-          <w:szCs w:val="24"/>
-        </w:rPr>
-        <w:t>Credit Card Fraud Detection using Machine Learning Algorithms</w:t>
-      </w:r>
-      <w:r>
-        <w:rPr>
-          <w:rFonts w:ascii="Times New Roman" w:hAnsi="Times New Roman"/>
-          <w:sz w:val="24"/>
-          <w:szCs w:val="24"/>
-        </w:rPr>
-        <w:t>”.</w:t>
-      </w:r>
-    </w:p>
-    <w:p>
-      <w:pPr>
-        <w:spacing w:line="360" w:lineRule="auto"/>
-        <w:rPr>
-          <w:rFonts w:ascii="Times New Roman" w:hAnsi="Times New Roman"/>
-          <w:sz w:val="24"/>
-          <w:szCs w:val="24"/>
-        </w:rPr>
-      </w:pPr>
-      <w:r>
-        <w:rPr>
-          <w:rFonts w:ascii="Times New Roman" w:hAnsi="Times New Roman"/>
-          <w:b/>
-          <w:bCs/>
-          <w:sz w:val="24"/>
-          <w:szCs w:val="24"/>
-        </w:rPr>
-        <w:t xml:space="preserve">S P </w:t>
-      </w:r>
-      <w:proofErr w:type="spellStart"/>
-      <w:r>
-        <w:rPr>
-          <w:rFonts w:ascii="Times New Roman" w:hAnsi="Times New Roman"/>
-          <w:b/>
-          <w:bCs/>
-          <w:sz w:val="24"/>
-          <w:szCs w:val="24"/>
-        </w:rPr>
-        <w:t>Maniraj</w:t>
-      </w:r>
-      <w:proofErr w:type="spellEnd"/>
-      <w:r>
-        <w:rPr>
-          <w:rFonts w:ascii="Times New Roman" w:hAnsi="Times New Roman"/>
-          <w:b/>
-          <w:bCs/>
-          <w:sz w:val="24"/>
-          <w:szCs w:val="24"/>
-        </w:rPr>
-        <w:t>, Aditya Saini, Swarna Deep Sarkar, Shadab Ahmed</w:t>
-      </w:r>
-      <w:r>
-        <w:rPr>
-          <w:rFonts w:ascii="Times New Roman" w:hAnsi="Times New Roman"/>
-          <w:b/>
-          <w:bCs/>
-          <w:sz w:val="24"/>
-          <w:szCs w:val="24"/>
-        </w:rPr>
-        <w:t>.</w:t>
-      </w:r>
-      <w:r>
-        <w:rPr>
-          <w:rFonts w:ascii="Times New Roman" w:hAnsi="Times New Roman"/>
-          <w:sz w:val="24"/>
-          <w:szCs w:val="24"/>
-        </w:rPr>
-        <w:t xml:space="preserve"> </w:t>
-      </w:r>
-      <w:r>
-        <w:rPr>
-          <w:rFonts w:ascii="Times New Roman" w:hAnsi="Times New Roman"/>
-          <w:sz w:val="24"/>
-          <w:szCs w:val="24"/>
-        </w:rPr>
-        <w:t>“</w:t>
-      </w:r>
-      <w:r>
-        <w:rPr>
-          <w:rFonts w:ascii="Times New Roman" w:hAnsi="Times New Roman"/>
-          <w:sz w:val="24"/>
-          <w:szCs w:val="24"/>
-        </w:rPr>
-        <w:t>Credit Card Fraud Detection using Machine</w:t>
-      </w:r>
-      <w:r>
-        <w:rPr>
-          <w:rFonts w:ascii="Times New Roman" w:hAnsi="Times New Roman"/>
-          <w:sz w:val="24"/>
-          <w:szCs w:val="24"/>
-        </w:rPr>
-        <w:t xml:space="preserve"> </w:t>
-      </w:r>
-      <w:r>
-        <w:rPr>
-          <w:rFonts w:ascii="Times New Roman" w:hAnsi="Times New Roman"/>
-          <w:sz w:val="24"/>
-          <w:szCs w:val="24"/>
-        </w:rPr>
-        <w:t>Learning and Data Science</w:t>
-      </w:r>
-      <w:r>
-        <w:rPr>
-          <w:rFonts w:ascii="Times New Roman" w:hAnsi="Times New Roman"/>
-          <w:sz w:val="24"/>
-          <w:szCs w:val="24"/>
-        </w:rPr>
-        <w:t>”.</w:t>
-      </w:r>
-    </w:p>
-    <w:p>
-      <w:pPr>
-        <w:spacing w:line="360" w:lineRule="auto"/>
-        <w:rPr>
-          <w:rFonts w:ascii="Times New Roman" w:hAnsi="Times New Roman"/>
-          <w:sz w:val="24"/>
-          <w:szCs w:val="24"/>
-        </w:rPr>
-      </w:pPr>
-      <w:r>
-        <w:rPr>
-          <w:rFonts w:ascii="Times New Roman" w:hAnsi="Times New Roman"/>
-          <w:b/>
-          <w:bCs/>
-          <w:sz w:val="24"/>
-          <w:szCs w:val="24"/>
-        </w:rPr>
-        <w:t xml:space="preserve">Andrea Dal </w:t>
-      </w:r>
-      <w:proofErr w:type="spellStart"/>
-      <w:r>
-        <w:rPr>
-          <w:rFonts w:ascii="Times New Roman" w:hAnsi="Times New Roman"/>
-          <w:b/>
-          <w:bCs/>
-          <w:sz w:val="24"/>
-          <w:szCs w:val="24"/>
-        </w:rPr>
-        <w:t>Pozzolo</w:t>
-      </w:r>
-      <w:proofErr w:type="spellEnd"/>
-      <w:r>
-        <w:rPr>
-          <w:rFonts w:ascii="Times New Roman" w:hAnsi="Times New Roman"/>
-          <w:b/>
-          <w:bCs/>
-          <w:sz w:val="24"/>
-          <w:szCs w:val="24"/>
-        </w:rPr>
-        <w:t xml:space="preserve">, Olivier </w:t>
-      </w:r>
-      <w:proofErr w:type="spellStart"/>
-      <w:r>
-        <w:rPr>
-          <w:rFonts w:ascii="Times New Roman" w:hAnsi="Times New Roman"/>
-          <w:b/>
-          <w:bCs/>
-          <w:sz w:val="24"/>
-          <w:szCs w:val="24"/>
-        </w:rPr>
-        <w:t>Caelen</w:t>
-      </w:r>
-      <w:proofErr w:type="spellEnd"/>
-      <w:r>
-        <w:rPr>
-          <w:rFonts w:ascii="Times New Roman" w:hAnsi="Times New Roman"/>
-          <w:b/>
-          <w:bCs/>
-          <w:sz w:val="24"/>
-          <w:szCs w:val="24"/>
-        </w:rPr>
-        <w:t xml:space="preserve">, Reid A. Johnson and Gianluca </w:t>
-      </w:r>
-      <w:proofErr w:type="spellStart"/>
-      <w:r>
-        <w:rPr>
-          <w:rFonts w:ascii="Times New Roman" w:hAnsi="Times New Roman"/>
-          <w:b/>
-          <w:bCs/>
-          <w:sz w:val="24"/>
-          <w:szCs w:val="24"/>
-        </w:rPr>
-        <w:t>Bontempi</w:t>
-      </w:r>
-      <w:proofErr w:type="spellEnd"/>
-      <w:r>
-        <w:rPr>
-          <w:rFonts w:ascii="Times New Roman" w:hAnsi="Times New Roman"/>
-          <w:b/>
-          <w:bCs/>
-          <w:sz w:val="24"/>
-          <w:szCs w:val="24"/>
-        </w:rPr>
-        <w:t>.</w:t>
-      </w:r>
-      <w:r>
-        <w:rPr>
-          <w:rFonts w:ascii="Times New Roman" w:hAnsi="Times New Roman"/>
-          <w:sz w:val="24"/>
-          <w:szCs w:val="24"/>
-        </w:rPr>
-        <w:t xml:space="preserve"> Calibrating Probability with </w:t>
-      </w:r>
-      <w:proofErr w:type="spellStart"/>
-      <w:r>
-        <w:rPr>
-          <w:rFonts w:ascii="Times New Roman" w:hAnsi="Times New Roman"/>
-          <w:sz w:val="24"/>
-          <w:szCs w:val="24"/>
-        </w:rPr>
-        <w:t>Undersampling</w:t>
-      </w:r>
-      <w:proofErr w:type="spellEnd"/>
-      <w:r>
-        <w:rPr>
-          <w:rFonts w:ascii="Times New Roman" w:hAnsi="Times New Roman"/>
-          <w:sz w:val="24"/>
-          <w:szCs w:val="24"/>
-        </w:rPr>
-        <w:t xml:space="preserve"> for Unbalanced Classification. In Symposium on Computational Intelligence and Data Mining (CIDM), IEEE, 2015</w:t>
+        <w:t>Andrea Dal Pozzolo, Olivier Caelen, Reid A. Johnson and Gianluca Bontempi.</w:t>
+      </w:r>
+      <w:r>
+        <w:rPr>
+          <w:rFonts w:ascii="Times New Roman" w:hAnsi="Times New Roman"/>
+          <w:sz w:val="24"/>
+          <w:szCs w:val="24"/>
+        </w:rPr>
+        <w:t xml:space="preserve"> Calibrating Probability with Undersampling for Unbalanced Classification. In Symposium on Computational Intelligence and Data Mining (CIDM), IEEE, 2015</w:t>
       </w:r>
     </w:p>
     <w:tbl>
@@ -5476,117 +5162,27 @@
           <w:sz w:val="24"/>
           <w:szCs w:val="24"/>
         </w:rPr>
-        <w:t xml:space="preserve">Dal </w:t>
-      </w:r>
-      <w:proofErr w:type="spellStart"/>
-      <w:r>
-        <w:rPr>
-          <w:rFonts w:ascii="Times New Roman" w:hAnsi="Times New Roman"/>
-          <w:b/>
-          <w:bCs/>
-          <w:sz w:val="24"/>
-          <w:szCs w:val="24"/>
-        </w:rPr>
-        <w:t>Pozzolo</w:t>
-      </w:r>
-      <w:proofErr w:type="spellEnd"/>
-      <w:r>
-        <w:rPr>
-          <w:rFonts w:ascii="Times New Roman" w:hAnsi="Times New Roman"/>
-          <w:b/>
-          <w:bCs/>
-          <w:sz w:val="24"/>
-          <w:szCs w:val="24"/>
-        </w:rPr>
-        <w:t xml:space="preserve">, Andrea; </w:t>
-      </w:r>
-      <w:proofErr w:type="spellStart"/>
-      <w:r>
-        <w:rPr>
-          <w:rFonts w:ascii="Times New Roman" w:hAnsi="Times New Roman"/>
-          <w:b/>
-          <w:bCs/>
-          <w:sz w:val="24"/>
-          <w:szCs w:val="24"/>
-        </w:rPr>
-        <w:t>Caelen</w:t>
-      </w:r>
-      <w:proofErr w:type="spellEnd"/>
-      <w:r>
-        <w:rPr>
-          <w:rFonts w:ascii="Times New Roman" w:hAnsi="Times New Roman"/>
-          <w:b/>
-          <w:bCs/>
-          <w:sz w:val="24"/>
-          <w:szCs w:val="24"/>
-        </w:rPr>
-        <w:t>, Olivier; Le Borgne, Yann-</w:t>
-      </w:r>
-      <w:proofErr w:type="spellStart"/>
-      <w:r>
-        <w:rPr>
-          <w:rFonts w:ascii="Times New Roman" w:hAnsi="Times New Roman"/>
-          <w:b/>
-          <w:bCs/>
-          <w:sz w:val="24"/>
-          <w:szCs w:val="24"/>
-        </w:rPr>
-        <w:t>Ael</w:t>
-      </w:r>
-      <w:proofErr w:type="spellEnd"/>
-      <w:r>
-        <w:rPr>
-          <w:rFonts w:ascii="Times New Roman" w:hAnsi="Times New Roman"/>
-          <w:b/>
-          <w:bCs/>
-          <w:sz w:val="24"/>
-          <w:szCs w:val="24"/>
-        </w:rPr>
-        <w:t xml:space="preserve">; </w:t>
-      </w:r>
-      <w:proofErr w:type="spellStart"/>
-      <w:r>
-        <w:rPr>
-          <w:rFonts w:ascii="Times New Roman" w:hAnsi="Times New Roman"/>
-          <w:b/>
-          <w:bCs/>
-          <w:sz w:val="24"/>
-          <w:szCs w:val="24"/>
-        </w:rPr>
-        <w:t>Waterschoot</w:t>
-      </w:r>
-      <w:proofErr w:type="spellEnd"/>
-      <w:r>
-        <w:rPr>
-          <w:rFonts w:ascii="Times New Roman" w:hAnsi="Times New Roman"/>
-          <w:b/>
-          <w:bCs/>
-          <w:sz w:val="24"/>
-          <w:szCs w:val="24"/>
-        </w:rPr>
-        <w:t xml:space="preserve">, Serge; </w:t>
-      </w:r>
-      <w:proofErr w:type="spellStart"/>
-      <w:r>
-        <w:rPr>
-          <w:rFonts w:ascii="Times New Roman" w:hAnsi="Times New Roman"/>
-          <w:b/>
-          <w:bCs/>
-          <w:sz w:val="24"/>
-          <w:szCs w:val="24"/>
-        </w:rPr>
-        <w:t>Bontempi</w:t>
-      </w:r>
-      <w:proofErr w:type="spellEnd"/>
-      <w:r>
-        <w:rPr>
-          <w:rFonts w:ascii="Times New Roman" w:hAnsi="Times New Roman"/>
-          <w:b/>
-          <w:bCs/>
-          <w:sz w:val="24"/>
-          <w:szCs w:val="24"/>
-        </w:rPr>
-        <w:t>, Gianluca</w:t>
+        <w:t>Dal Pozzolo, Andrea; Caelen, Olivier; Le Borgne, Yann-Ael; Waterschoot, Serge</w:t>
+      </w:r>
+      <w:r>
+        <w:rPr>
+          <w:rFonts w:ascii="Times New Roman" w:hAnsi="Times New Roman"/>
+          <w:b/>
+          <w:bCs/>
+          <w:sz w:val="24"/>
+          <w:szCs w:val="24"/>
+        </w:rPr>
+        <w:t xml:space="preserve"> </w:t>
+      </w:r>
+      <w:r>
+        <w:rPr>
+          <w:rFonts w:ascii="Times New Roman" w:hAnsi="Times New Roman"/>
+          <w:b/>
+          <w:bCs/>
+          <w:sz w:val="24"/>
+          <w:szCs w:val="24"/>
+        </w:rPr>
+        <w:t>Bontempi, Gianluca</w:t>
       </w:r>
       <w:r>
         <w:rPr>
@@ -5614,108 +5210,8 @@
           <w:sz w:val="24"/>
           <w:szCs w:val="24"/>
         </w:rPr>
-        <w:t xml:space="preserve">Fabrizio </w:t>
-      </w:r>
-      <w:proofErr w:type="spellStart"/>
-      <w:r>
-        <w:rPr>
-          <w:rFonts w:ascii="Times New Roman" w:hAnsi="Times New Roman"/>
-          <w:b/>
-          <w:bCs/>
-          <w:sz w:val="24"/>
-          <w:szCs w:val="24"/>
-        </w:rPr>
-        <w:t>Carcillo</w:t>
-      </w:r>
-      <w:proofErr w:type="spellEnd"/>
-      <w:r>
-        <w:rPr>
-          <w:rFonts w:ascii="Times New Roman" w:hAnsi="Times New Roman"/>
-          <w:b/>
-          <w:bCs/>
-          <w:sz w:val="24"/>
-          <w:szCs w:val="24"/>
-        </w:rPr>
-        <w:t>, Yann-</w:t>
-      </w:r>
-      <w:proofErr w:type="spellStart"/>
-      <w:r>
-        <w:rPr>
-          <w:rFonts w:ascii="Times New Roman" w:hAnsi="Times New Roman"/>
-          <w:b/>
-          <w:bCs/>
-          <w:sz w:val="24"/>
-          <w:szCs w:val="24"/>
-        </w:rPr>
-        <w:t>Aël</w:t>
-      </w:r>
-      <w:proofErr w:type="spellEnd"/>
-      <w:r>
-        <w:rPr>
-          <w:rFonts w:ascii="Times New Roman" w:hAnsi="Times New Roman"/>
-          <w:b/>
-          <w:bCs/>
-          <w:sz w:val="24"/>
-          <w:szCs w:val="24"/>
-        </w:rPr>
-        <w:t xml:space="preserve"> Le Borgne, Olivier </w:t>
-      </w:r>
-      <w:proofErr w:type="spellStart"/>
-      <w:r>
-        <w:rPr>
-          <w:rFonts w:ascii="Times New Roman" w:hAnsi="Times New Roman"/>
-          <w:b/>
-          <w:bCs/>
-          <w:sz w:val="24"/>
-          <w:szCs w:val="24"/>
-        </w:rPr>
-        <w:t>Caelen</w:t>
-      </w:r>
-      <w:proofErr w:type="spellEnd"/>
-      <w:r>
-        <w:rPr>
-          <w:rFonts w:ascii="Times New Roman" w:hAnsi="Times New Roman"/>
-          <w:b/>
-          <w:bCs/>
-          <w:sz w:val="24"/>
-          <w:szCs w:val="24"/>
-        </w:rPr>
-        <w:t xml:space="preserve">, Frederic </w:t>
-      </w:r>
-      <w:proofErr w:type="spellStart"/>
-      <w:r>
-        <w:rPr>
-          <w:rFonts w:ascii="Times New Roman" w:hAnsi="Times New Roman"/>
-          <w:b/>
-          <w:bCs/>
-          <w:sz w:val="24"/>
-          <w:szCs w:val="24"/>
-        </w:rPr>
-        <w:t>Oblé</w:t>
-      </w:r>
-      <w:proofErr w:type="spellEnd"/>
-      <w:r>
-        <w:rPr>
-          <w:rFonts w:ascii="Times New Roman" w:hAnsi="Times New Roman"/>
-          <w:b/>
-          <w:bCs/>
-          <w:sz w:val="24"/>
-          <w:szCs w:val="24"/>
-        </w:rPr>
-        <w:t xml:space="preserve">, Gianluca </w:t>
-      </w:r>
-      <w:proofErr w:type="spellStart"/>
-      <w:r>
-        <w:rPr>
-          <w:rFonts w:ascii="Times New Roman" w:hAnsi="Times New Roman"/>
-          <w:b/>
-          <w:bCs/>
-          <w:sz w:val="24"/>
-          <w:szCs w:val="24"/>
-        </w:rPr>
-        <w:t>Bontempi</w:t>
-      </w:r>
-      <w:proofErr w:type="spellEnd"/>
+        <w:t>Fabrizio Carcillo, Yann-Aël Le Borgne, Olivier Caelen, Frederic Oblé, Gianluca Bontempi</w:t>
+      </w:r>
       <w:r>
         <w:rPr>
           <w:rFonts w:ascii="Times New Roman" w:hAnsi="Times New Roman"/>
@@ -5752,123 +5248,39 @@
           <w:sz w:val="24"/>
           <w:szCs w:val="24"/>
         </w:rPr>
-        <w:t xml:space="preserve">Fatima Zohra El Hlouli, Jamal </w:t>
-      </w:r>
-      <w:proofErr w:type="spellStart"/>
-      <w:r>
-        <w:rPr>
-          <w:rFonts w:ascii="Times New Roman" w:hAnsi="Times New Roman"/>
-          <w:b/>
-          <w:bCs/>
-          <w:sz w:val="24"/>
-          <w:szCs w:val="24"/>
-        </w:rPr>
-        <w:t>Riffi</w:t>
-      </w:r>
-      <w:proofErr w:type="spellEnd"/>
-      <w:r>
-        <w:rPr>
-          <w:rFonts w:ascii="Times New Roman" w:hAnsi="Times New Roman"/>
-          <w:b/>
-          <w:bCs/>
-          <w:sz w:val="24"/>
-          <w:szCs w:val="24"/>
-        </w:rPr>
-        <w:t xml:space="preserve">, Mohamed </w:t>
-      </w:r>
-      <w:proofErr w:type="spellStart"/>
-      <w:r>
-        <w:rPr>
-          <w:rFonts w:ascii="Times New Roman" w:hAnsi="Times New Roman"/>
-          <w:b/>
-          <w:bCs/>
-          <w:sz w:val="24"/>
-          <w:szCs w:val="24"/>
-        </w:rPr>
-        <w:t>Adnane</w:t>
-      </w:r>
-      <w:proofErr w:type="spellEnd"/>
-      <w:r>
-        <w:rPr>
-          <w:rFonts w:ascii="Times New Roman" w:hAnsi="Times New Roman"/>
-          <w:b/>
-          <w:bCs/>
+        <w:t>Fatima Zohra El Hlouli, Jamal Riffi, Mohamed Adnane Mahraz, Ali El Yahyaouy, Hamid Tairi</w:t>
+      </w:r>
+      <w:r>
+        <w:rPr>
+          <w:rFonts w:ascii="Times New Roman" w:hAnsi="Times New Roman"/>
+          <w:sz w:val="24"/>
+          <w:szCs w:val="24"/>
+        </w:rPr>
+        <w:t xml:space="preserve">. </w:t>
+      </w:r>
+      <w:r>
+        <w:rPr>
+          <w:rFonts w:ascii="Times New Roman" w:hAnsi="Times New Roman"/>
+          <w:sz w:val="24"/>
+          <w:szCs w:val="24"/>
+        </w:rPr>
+        <w:t>Credit Card Fraud Detection Based on</w:t>
+      </w:r>
+      <w:r>
+        <w:rPr>
+          <w:rFonts w:ascii="Times New Roman" w:hAnsi="Times New Roman"/>
           <w:sz w:val="24"/>
           <w:szCs w:val="24"/>
         </w:rPr>
         <w:t xml:space="preserve"> </w:t>
       </w:r>
-      <w:proofErr w:type="spellStart"/>
-      <w:r>
-        <w:rPr>
-          <w:rFonts w:ascii="Times New Roman" w:hAnsi="Times New Roman"/>
-          <w:b/>
-          <w:bCs/>
-          <w:sz w:val="24"/>
-          <w:szCs w:val="24"/>
-        </w:rPr>
-        <w:t>Mahraz</w:t>
-      </w:r>
-      <w:proofErr w:type="spellEnd"/>
-      <w:r>
-        <w:rPr>
-          <w:rFonts w:ascii="Times New Roman" w:hAnsi="Times New Roman"/>
-          <w:b/>
-          <w:bCs/>
-          <w:sz w:val="24"/>
-          <w:szCs w:val="24"/>
-        </w:rPr>
-        <w:t xml:space="preserve">, Ali El </w:t>
-      </w:r>
-      <w:proofErr w:type="spellStart"/>
-      <w:r>
-        <w:rPr>
-          <w:rFonts w:ascii="Times New Roman" w:hAnsi="Times New Roman"/>
-          <w:b/>
-          <w:bCs/>
-          <w:sz w:val="24"/>
-          <w:szCs w:val="24"/>
-        </w:rPr>
-        <w:t>Yahyaouy</w:t>
-      </w:r>
-      <w:proofErr w:type="spellEnd"/>
-      <w:r>
-        <w:rPr>
-          <w:rFonts w:ascii="Times New Roman" w:hAnsi="Times New Roman"/>
-          <w:b/>
-          <w:bCs/>
-          <w:sz w:val="24"/>
-          <w:szCs w:val="24"/>
-        </w:rPr>
-        <w:t xml:space="preserve">, Hamid </w:t>
-      </w:r>
-      <w:proofErr w:type="spellStart"/>
-      <w:r>
-        <w:rPr>
-          <w:rFonts w:ascii="Times New Roman" w:hAnsi="Times New Roman"/>
-          <w:b/>
-          <w:bCs/>
-          <w:sz w:val="24"/>
-          <w:szCs w:val="24"/>
-        </w:rPr>
-        <w:t>Tairi</w:t>
-      </w:r>
-      <w:proofErr w:type="spellEnd"/>
-      <w:r>
-        <w:rPr>
-          <w:rFonts w:ascii="Times New Roman" w:hAnsi="Times New Roman"/>
-          <w:sz w:val="24"/>
-          <w:szCs w:val="24"/>
-        </w:rPr>
-        <w:t xml:space="preserve">. </w:t>
-      </w:r>
-      <w:r>
-        <w:rPr>
-          <w:rFonts w:ascii="Times New Roman" w:hAnsi="Times New Roman"/>
-          <w:sz w:val="24"/>
-          <w:szCs w:val="24"/>
-        </w:rPr>
-        <w:t>Credit Card Fraud Detection Based on</w:t>
+      <w:r>
+        <w:rPr>
+          <w:rFonts w:ascii="Times New Roman" w:hAnsi="Times New Roman"/>
+          <w:sz w:val="24"/>
+          <w:szCs w:val="24"/>
+        </w:rPr>
+        <w:t>Multilayer Perceptron and Extreme Learning</w:t>
       </w:r>
       <w:r>
         <w:rPr>
@@ -5884,7 +5296,147 @@
           <w:sz w:val="24"/>
           <w:szCs w:val="24"/>
         </w:rPr>
-        <w:t>Multilayer Perceptron and Extreme Learning</w:t>
+        <w:t>Machine Architectures</w:t>
+      </w:r>
+      <w:r>
+        <w:rPr>
+          <w:rFonts w:ascii="Times New Roman" w:hAnsi="Times New Roman"/>
+          <w:sz w:val="24"/>
+          <w:szCs w:val="24"/>
+        </w:rPr>
+        <w:t>.</w:t>
+      </w:r>
+    </w:p>
+    <w:p>
+      <w:pPr>
+        <w:spacing w:line="360" w:lineRule="auto"/>
+        <w:rPr>
+          <w:rFonts w:ascii="Times New Roman" w:hAnsi="Times New Roman"/>
+          <w:sz w:val="24"/>
+          <w:szCs w:val="24"/>
+        </w:rPr>
+      </w:pPr>
+      <w:r>
+        <w:rPr>
+          <w:rFonts w:ascii="Times New Roman" w:hAnsi="Times New Roman"/>
+          <w:b/>
+          <w:bCs/>
+          <w:sz w:val="24"/>
+          <w:szCs w:val="24"/>
+        </w:rPr>
+        <w:t>Dal Pozzolo, Andrea Adaptive</w:t>
+      </w:r>
+      <w:r>
+        <w:rPr>
+          <w:rFonts w:ascii="Times New Roman" w:hAnsi="Times New Roman"/>
+          <w:b/>
+          <w:bCs/>
+          <w:sz w:val="24"/>
+          <w:szCs w:val="24"/>
+        </w:rPr>
+        <w:t>.</w:t>
+      </w:r>
+      <w:r>
+        <w:rPr>
+          <w:rFonts w:ascii="Times New Roman" w:hAnsi="Times New Roman"/>
+          <w:sz w:val="24"/>
+          <w:szCs w:val="24"/>
+        </w:rPr>
+        <w:t xml:space="preserve"> Machine learning for credit card fraud detection ULB MLG PhD thesis (supervised by G. Bontempi)</w:t>
+      </w:r>
+    </w:p>
+    <w:p>
+      <w:pPr>
+        <w:spacing w:line="360" w:lineRule="auto"/>
+        <w:rPr>
+          <w:rFonts w:ascii="Times New Roman" w:hAnsi="Times New Roman"/>
+          <w:sz w:val="24"/>
+          <w:szCs w:val="24"/>
+        </w:rPr>
+      </w:pPr>
+      <w:r>
+        <w:rPr>
+          <w:rFonts w:ascii="Times New Roman" w:hAnsi="Times New Roman"/>
+          <w:b/>
+          <w:bCs/>
+          <w:sz w:val="24"/>
+          <w:szCs w:val="24"/>
+        </w:rPr>
+        <w:t>Bertrand Lebichot, Yann-Aël Le Borgne, Liyun He, Frederic Oblé, Gianluca Bontempi</w:t>
+      </w:r>
+      <w:r>
+        <w:rPr>
+          <w:rFonts w:ascii="Times New Roman" w:hAnsi="Times New Roman"/>
+          <w:b/>
+          <w:bCs/>
+          <w:sz w:val="24"/>
+          <w:szCs w:val="24"/>
+        </w:rPr>
+        <w:t>.</w:t>
+      </w:r>
+      <w:r>
+        <w:rPr>
+          <w:rFonts w:ascii="Times New Roman" w:hAnsi="Times New Roman"/>
+          <w:sz w:val="24"/>
+          <w:szCs w:val="24"/>
+        </w:rPr>
+        <w:t xml:space="preserve"> Deep-Learning Domain Adaptation Techniques for Credit Cards Fraud Detection, INNSBDDL 2019: Recent Advances in Big Data and Deep Learning, pp 78-88, 2019</w:t>
+      </w:r>
+    </w:p>
+    <w:p>
+      <w:pPr>
+        <w:spacing w:line="360" w:lineRule="auto"/>
+        <w:rPr>
+          <w:rFonts w:ascii="Times New Roman" w:hAnsi="Times New Roman"/>
+          <w:sz w:val="24"/>
+          <w:szCs w:val="24"/>
+        </w:rPr>
+      </w:pPr>
+      <w:r>
+        <w:rPr>
+          <w:rFonts w:ascii="Times New Roman" w:hAnsi="Times New Roman"/>
+          <w:b/>
+          <w:bCs/>
+          <w:sz w:val="24"/>
+          <w:szCs w:val="24"/>
+        </w:rPr>
+        <w:t>K. Fu</w:t>
+      </w:r>
+      <w:r>
+        <w:rPr>
+          <w:rFonts w:ascii="Times New Roman" w:hAnsi="Times New Roman"/>
+          <w:b/>
+          <w:bCs/>
+          <w:sz w:val="24"/>
+          <w:szCs w:val="24"/>
+        </w:rPr>
+        <w:t>,</w:t>
+      </w:r>
+      <w:r>
+        <w:rPr>
+          <w:rFonts w:ascii="Times New Roman" w:hAnsi="Times New Roman"/>
+          <w:b/>
+          <w:bCs/>
+          <w:sz w:val="24"/>
+          <w:szCs w:val="24"/>
+        </w:rPr>
+        <w:t xml:space="preserve"> D. Cheng , Y. Tu , L. Zhang</w:t>
+      </w:r>
+      <w:r>
+        <w:rPr>
+          <w:rFonts w:ascii="Times New Roman" w:hAnsi="Times New Roman"/>
+          <w:sz w:val="24"/>
+          <w:szCs w:val="24"/>
+        </w:rPr>
+        <w:t>.</w:t>
+      </w:r>
+      <w:r>
+        <w:rPr>
+          <w:rFonts w:ascii="Times New Roman" w:hAnsi="Times New Roman"/>
+          <w:sz w:val="24"/>
+          <w:szCs w:val="24"/>
+        </w:rPr>
+        <w:t xml:space="preserve"> Credit card fraud detection using convolutional neural networks, in: International Conference on Neural Information Processing, Springer, 2016, pp.</w:t>
       </w:r>
       <w:r>
         <w:rPr>
@@ -5900,7 +5452,67 @@
           <w:sz w:val="24"/>
           <w:szCs w:val="24"/>
         </w:rPr>
-        <w:t>Machine Architectures</w:t>
+        <w:t>483–490.</w:t>
+      </w:r>
+    </w:p>
+    <w:p>
+      <w:pPr>
+        <w:spacing w:line="360" w:lineRule="auto"/>
+        <w:rPr>
+          <w:rFonts w:ascii="Times New Roman" w:hAnsi="Times New Roman"/>
+          <w:sz w:val="24"/>
+          <w:szCs w:val="24"/>
+        </w:rPr>
+      </w:pPr>
+      <w:r>
+        <w:rPr>
+          <w:rFonts w:ascii="Times New Roman" w:hAnsi="Times New Roman"/>
+          <w:b/>
+          <w:bCs/>
+          <w:sz w:val="24"/>
+          <w:szCs w:val="24"/>
+        </w:rPr>
+        <w:t>Carcillo, Fabrizio; Dal Pozzolo, Andrea; Le Borgne, Yann-Aël; Caelen, Olivier; Mazzer, Yannis; Bontempi, Gianluca. Scarff</w:t>
+      </w:r>
+      <w:r>
+        <w:rPr>
+          <w:rFonts w:ascii="Times New Roman" w:hAnsi="Times New Roman"/>
+          <w:sz w:val="24"/>
+          <w:szCs w:val="24"/>
+        </w:rPr>
+        <w:t xml:space="preserve">: </w:t>
+      </w:r>
+      <w:r>
+        <w:rPr>
+          <w:rFonts w:ascii="Times New Roman" w:hAnsi="Times New Roman"/>
+          <w:sz w:val="24"/>
+          <w:szCs w:val="24"/>
+        </w:rPr>
+        <w:t>A</w:t>
+      </w:r>
+      <w:r>
+        <w:rPr>
+          <w:rFonts w:ascii="Times New Roman" w:hAnsi="Times New Roman"/>
+          <w:sz w:val="24"/>
+          <w:szCs w:val="24"/>
+        </w:rPr>
+        <w:t xml:space="preserve"> scalable framework for streaming credit card fraud detection with Spark, Information fusion,41, 182-194,2018,</w:t>
+      </w:r>
+      <w:r>
+        <w:rPr>
+          <w:rFonts w:ascii="Times New Roman" w:hAnsi="Times New Roman"/>
+          <w:sz w:val="24"/>
+          <w:szCs w:val="24"/>
+        </w:rPr>
+        <w:t xml:space="preserve"> </w:t>
+      </w:r>
+      <w:r>
+        <w:rPr>
+          <w:rFonts w:ascii="Times New Roman" w:hAnsi="Times New Roman"/>
+          <w:sz w:val="24"/>
+          <w:szCs w:val="24"/>
+        </w:rPr>
+        <w:t>Elsevier</w:t>
       </w:r>
       <w:r>
         <w:rPr>
@@ -5928,65 +5540,39 @@
           <w:sz w:val="24"/>
           <w:szCs w:val="24"/>
         </w:rPr>
-        <w:t xml:space="preserve">Dal </w:t>
-      </w:r>
-      <w:proofErr w:type="spellStart"/>
-      <w:r>
-        <w:rPr>
-          <w:rFonts w:ascii="Times New Roman" w:hAnsi="Times New Roman"/>
-          <w:b/>
-          <w:bCs/>
-          <w:sz w:val="24"/>
-          <w:szCs w:val="24"/>
-        </w:rPr>
-        <w:t>Pozzolo</w:t>
-      </w:r>
-      <w:proofErr w:type="spellEnd"/>
-      <w:r>
-        <w:rPr>
-          <w:rFonts w:ascii="Times New Roman" w:hAnsi="Times New Roman"/>
-          <w:b/>
-          <w:bCs/>
-          <w:sz w:val="24"/>
-          <w:szCs w:val="24"/>
-        </w:rPr>
-        <w:t>, Andrea Adaptive</w:t>
-      </w:r>
-      <w:r>
-        <w:rPr>
-          <w:rFonts w:ascii="Times New Roman" w:hAnsi="Times New Roman"/>
-          <w:b/>
-          <w:bCs/>
-          <w:sz w:val="24"/>
-          <w:szCs w:val="24"/>
-        </w:rPr>
-        <w:t>.</w:t>
-      </w:r>
-      <w:r>
-        <w:rPr>
-          <w:rFonts w:ascii="Times New Roman" w:hAnsi="Times New Roman"/>
-          <w:sz w:val="24"/>
-          <w:szCs w:val="24"/>
-        </w:rPr>
-        <w:t xml:space="preserve"> Machine learning for credit card fraud detection ULB MLG PhD thesis (supervised by G. </w:t>
-      </w:r>
-      <w:proofErr w:type="spellStart"/>
-      <w:r>
-        <w:rPr>
-          <w:rFonts w:ascii="Times New Roman" w:hAnsi="Times New Roman"/>
-          <w:sz w:val="24"/>
-          <w:szCs w:val="24"/>
-        </w:rPr>
-        <w:t>Bontempi</w:t>
-      </w:r>
-      <w:proofErr w:type="spellEnd"/>
-      <w:r>
-        <w:rPr>
-          <w:rFonts w:ascii="Times New Roman" w:hAnsi="Times New Roman"/>
-          <w:sz w:val="24"/>
-          <w:szCs w:val="24"/>
-        </w:rPr>
-        <w:t>)</w:t>
+        <w:t>Xiaohan Yu, Xianwei Li, Yiyang Dong, Ruizhe Zheng.</w:t>
+      </w:r>
+      <w:r>
+        <w:rPr>
+          <w:rFonts w:ascii="Times New Roman" w:hAnsi="Times New Roman"/>
+          <w:sz w:val="24"/>
+          <w:szCs w:val="24"/>
+        </w:rPr>
+        <w:t xml:space="preserve"> </w:t>
+      </w:r>
+      <w:r>
+        <w:rPr>
+          <w:rFonts w:ascii="Times New Roman" w:hAnsi="Times New Roman"/>
+          <w:sz w:val="24"/>
+          <w:szCs w:val="24"/>
+        </w:rPr>
+        <w:t>A Deep Neural Network Algorithm for Detecting</w:t>
+      </w:r>
+      <w:r>
+        <w:rPr>
+          <w:rFonts w:ascii="Times New Roman" w:hAnsi="Times New Roman"/>
+          <w:sz w:val="24"/>
+          <w:szCs w:val="24"/>
+        </w:rPr>
+        <w:t xml:space="preserve"> </w:t>
+      </w:r>
+      <w:r>
+        <w:rPr>
+          <w:rFonts w:ascii="Times New Roman" w:hAnsi="Times New Roman"/>
+          <w:sz w:val="24"/>
+          <w:szCs w:val="24"/>
+        </w:rPr>
+        <w:t>Credit Card Fraud.</w:t>
       </w:r>
     </w:p>
     <w:p>
@@ -6006,125 +5592,55 @@
           <w:sz w:val="24"/>
           <w:szCs w:val="24"/>
         </w:rPr>
-        <w:t xml:space="preserve">Bertrand </w:t>
-      </w:r>
-      <w:proofErr w:type="spellStart"/>
-      <w:r>
-        <w:rPr>
-          <w:rFonts w:ascii="Times New Roman" w:hAnsi="Times New Roman"/>
-          <w:b/>
-          <w:bCs/>
-          <w:sz w:val="24"/>
-          <w:szCs w:val="24"/>
-        </w:rPr>
-        <w:t>Lebichot</w:t>
-      </w:r>
-      <w:proofErr w:type="spellEnd"/>
-      <w:r>
-        <w:rPr>
-          <w:rFonts w:ascii="Times New Roman" w:hAnsi="Times New Roman"/>
-          <w:b/>
-          <w:bCs/>
-          <w:sz w:val="24"/>
-          <w:szCs w:val="24"/>
-        </w:rPr>
-        <w:t>, Yann-</w:t>
-      </w:r>
-      <w:proofErr w:type="spellStart"/>
-      <w:r>
-        <w:rPr>
-          <w:rFonts w:ascii="Times New Roman" w:hAnsi="Times New Roman"/>
-          <w:b/>
-          <w:bCs/>
-          <w:sz w:val="24"/>
-          <w:szCs w:val="24"/>
-        </w:rPr>
-        <w:t>Aël</w:t>
-      </w:r>
-      <w:proofErr w:type="spellEnd"/>
-      <w:r>
-        <w:rPr>
-          <w:rFonts w:ascii="Times New Roman" w:hAnsi="Times New Roman"/>
-          <w:b/>
-          <w:bCs/>
-          <w:sz w:val="24"/>
-          <w:szCs w:val="24"/>
-        </w:rPr>
-        <w:t xml:space="preserve"> Le Borgne, </w:t>
-      </w:r>
-      <w:proofErr w:type="spellStart"/>
-      <w:r>
-        <w:rPr>
-          <w:rFonts w:ascii="Times New Roman" w:hAnsi="Times New Roman"/>
-          <w:b/>
-          <w:bCs/>
-          <w:sz w:val="24"/>
-          <w:szCs w:val="24"/>
-        </w:rPr>
-        <w:t>Liyun</w:t>
-      </w:r>
-      <w:proofErr w:type="spellEnd"/>
-      <w:r>
-        <w:rPr>
-          <w:rFonts w:ascii="Times New Roman" w:hAnsi="Times New Roman"/>
-          <w:b/>
-          <w:bCs/>
-          <w:sz w:val="24"/>
-          <w:szCs w:val="24"/>
-        </w:rPr>
-        <w:t xml:space="preserve"> He, Frederic </w:t>
-      </w:r>
-      <w:proofErr w:type="spellStart"/>
-      <w:r>
-        <w:rPr>
-          <w:rFonts w:ascii="Times New Roman" w:hAnsi="Times New Roman"/>
-          <w:b/>
-          <w:bCs/>
-          <w:sz w:val="24"/>
-          <w:szCs w:val="24"/>
-        </w:rPr>
-        <w:t>Oblé</w:t>
-      </w:r>
-      <w:proofErr w:type="spellEnd"/>
-      <w:r>
-        <w:rPr>
-          <w:rFonts w:ascii="Times New Roman" w:hAnsi="Times New Roman"/>
-          <w:b/>
-          <w:bCs/>
-          <w:sz w:val="24"/>
-          <w:szCs w:val="24"/>
-        </w:rPr>
-        <w:t xml:space="preserve">, Gianluca </w:t>
-      </w:r>
-      <w:proofErr w:type="spellStart"/>
-      <w:r>
-        <w:rPr>
-          <w:rFonts w:ascii="Times New Roman" w:hAnsi="Times New Roman"/>
-          <w:b/>
-          <w:bCs/>
-          <w:sz w:val="24"/>
-          <w:szCs w:val="24"/>
-        </w:rPr>
-        <w:t>Bontempi</w:t>
-      </w:r>
-      <w:proofErr w:type="spellEnd"/>
-      <w:r>
-        <w:rPr>
-          <w:rFonts w:ascii="Times New Roman" w:hAnsi="Times New Roman"/>
-          <w:b/>
-          <w:bCs/>
-          <w:sz w:val="24"/>
-          <w:szCs w:val="24"/>
-        </w:rPr>
-        <w:t>.</w:t>
-      </w:r>
-      <w:r>
-        <w:rPr>
-          <w:rFonts w:ascii="Times New Roman" w:hAnsi="Times New Roman"/>
-          <w:sz w:val="24"/>
-          <w:szCs w:val="24"/>
-        </w:rPr>
-        <w:t xml:space="preserve"> Deep-Learning Domain Adaptation Techniques for Credit Cards Fraud Detection, INNSBDDL 2019: Recent Advances in Big Data and Deep Learning, pp 78-88, 2019</w:t>
+        <w:t>N. Mahmoudi, E. Duman</w:t>
+      </w:r>
+      <w:r>
+        <w:rPr>
+          <w:rFonts w:ascii="Times New Roman" w:hAnsi="Times New Roman"/>
+          <w:sz w:val="24"/>
+          <w:szCs w:val="24"/>
+        </w:rPr>
+        <w:t>,</w:t>
+      </w:r>
+      <w:r>
+        <w:rPr>
+          <w:rFonts w:ascii="Times New Roman" w:hAnsi="Times New Roman"/>
+          <w:sz w:val="24"/>
+          <w:szCs w:val="24"/>
+        </w:rPr>
+        <w:t xml:space="preserve"> Detecting</w:t>
+      </w:r>
+      <w:r>
+        <w:rPr>
+          <w:rFonts w:ascii="Times New Roman" w:hAnsi="Times New Roman"/>
+          <w:sz w:val="24"/>
+          <w:szCs w:val="24"/>
+        </w:rPr>
+        <w:t xml:space="preserve"> </w:t>
+      </w:r>
+      <w:r>
+        <w:rPr>
+          <w:rFonts w:ascii="Times New Roman" w:hAnsi="Times New Roman"/>
+          <w:sz w:val="24"/>
+          <w:szCs w:val="24"/>
+        </w:rPr>
+        <w:t>credit card fraud by Modified Fisher.</w:t>
+      </w:r>
+      <w:r>
+        <w:rPr>
+          <w:rFonts w:ascii="Times New Roman" w:hAnsi="Times New Roman"/>
+          <w:sz w:val="24"/>
+          <w:szCs w:val="24"/>
+        </w:rPr>
+        <w:t xml:space="preserve"> </w:t>
+      </w:r>
+      <w:r>
+        <w:rPr>
+          <w:rFonts w:ascii="Times New Roman" w:hAnsi="Times New Roman"/>
+          <w:sz w:val="24"/>
+          <w:szCs w:val="24"/>
+        </w:rPr>
+        <w:t>Discriminant Analysis</w:t>
       </w:r>
     </w:p>
     <w:p>
@@ -6144,614 +5660,8 @@
           <w:sz w:val="24"/>
           <w:szCs w:val="24"/>
         </w:rPr>
-        <w:t>K. Fu</w:t>
-      </w:r>
-      <w:r>
-        <w:rPr>
-          <w:rFonts w:ascii="Times New Roman" w:hAnsi="Times New Roman"/>
-          <w:b/>
-          <w:bCs/>
-          <w:sz w:val="24"/>
-          <w:szCs w:val="24"/>
-        </w:rPr>
-        <w:t>,</w:t>
-      </w:r>
-      <w:r>
-        <w:rPr>
-          <w:rFonts w:ascii="Times New Roman" w:hAnsi="Times New Roman"/>
-          <w:b/>
-          <w:bCs/>
-          <w:sz w:val="24"/>
-          <w:szCs w:val="24"/>
-        </w:rPr>
-        <w:t xml:space="preserve"> D. Cheng , Y. Tu , L. Zhang</w:t>
-      </w:r>
-      <w:r>
-        <w:rPr>
-          <w:rFonts w:ascii="Times New Roman" w:hAnsi="Times New Roman"/>
-          <w:sz w:val="24"/>
-          <w:szCs w:val="24"/>
-        </w:rPr>
-        <w:t>.</w:t>
-      </w:r>
-      <w:r>
-        <w:rPr>
-          <w:rFonts w:ascii="Times New Roman" w:hAnsi="Times New Roman"/>
-          <w:sz w:val="24"/>
-          <w:szCs w:val="24"/>
-        </w:rPr>
-        <w:t xml:space="preserve"> Credit card fraud detection using convolutional neural networks, in: International Conference on Neural Information Processing, Springer, 2016, pp.</w:t>
-      </w:r>
-      <w:r>
-        <w:rPr>
-          <w:rFonts w:ascii="Times New Roman" w:hAnsi="Times New Roman"/>
-          <w:sz w:val="24"/>
-          <w:szCs w:val="24"/>
-        </w:rPr>
-        <w:t xml:space="preserve"> </w:t>
-      </w:r>
-      <w:r>
-        <w:rPr>
-          <w:rFonts w:ascii="Times New Roman" w:hAnsi="Times New Roman"/>
-          <w:sz w:val="24"/>
-          <w:szCs w:val="24"/>
-        </w:rPr>
-        <w:t>483–490.</w:t>
-      </w:r>
-    </w:p>
-    <w:p>
-      <w:pPr>
-        <w:spacing w:line="360" w:lineRule="auto"/>
-        <w:rPr>
-          <w:rFonts w:ascii="Times New Roman" w:hAnsi="Times New Roman"/>
-          <w:sz w:val="24"/>
-          <w:szCs w:val="24"/>
-        </w:rPr>
-      </w:pPr>
-      <w:proofErr w:type="spellStart"/>
-      <w:r>
-        <w:rPr>
-          <w:rFonts w:ascii="Times New Roman" w:hAnsi="Times New Roman"/>
-          <w:b/>
-          <w:bCs/>
-          <w:sz w:val="24"/>
-          <w:szCs w:val="24"/>
-        </w:rPr>
-        <w:t>Carcillo</w:t>
-      </w:r>
-      <w:proofErr w:type="spellEnd"/>
-      <w:r>
-        <w:rPr>
-          <w:rFonts w:ascii="Times New Roman" w:hAnsi="Times New Roman"/>
-          <w:b/>
-          <w:bCs/>
-          <w:sz w:val="24"/>
-          <w:szCs w:val="24"/>
-        </w:rPr>
-        <w:t xml:space="preserve">, Fabrizio; Dal </w:t>
-      </w:r>
-      <w:proofErr w:type="spellStart"/>
-      <w:r>
-        <w:rPr>
-          <w:rFonts w:ascii="Times New Roman" w:hAnsi="Times New Roman"/>
-          <w:b/>
-          <w:bCs/>
-          <w:sz w:val="24"/>
-          <w:szCs w:val="24"/>
-        </w:rPr>
-        <w:t>Pozzolo</w:t>
-      </w:r>
-      <w:proofErr w:type="spellEnd"/>
-      <w:r>
-        <w:rPr>
-          <w:rFonts w:ascii="Times New Roman" w:hAnsi="Times New Roman"/>
-          <w:b/>
-          <w:bCs/>
-          <w:sz w:val="24"/>
-          <w:szCs w:val="24"/>
-        </w:rPr>
-        <w:t>, Andrea; Le Borgne, Yann-</w:t>
-      </w:r>
-      <w:proofErr w:type="spellStart"/>
-      <w:r>
-        <w:rPr>
-          <w:rFonts w:ascii="Times New Roman" w:hAnsi="Times New Roman"/>
-          <w:b/>
-          <w:bCs/>
-          <w:sz w:val="24"/>
-          <w:szCs w:val="24"/>
-        </w:rPr>
-        <w:t>Aël</w:t>
-      </w:r>
-      <w:proofErr w:type="spellEnd"/>
-      <w:r>
-        <w:rPr>
-          <w:rFonts w:ascii="Times New Roman" w:hAnsi="Times New Roman"/>
-          <w:b/>
-          <w:bCs/>
-          <w:sz w:val="24"/>
-          <w:szCs w:val="24"/>
-        </w:rPr>
-        <w:t xml:space="preserve">; </w:t>
-      </w:r>
-      <w:proofErr w:type="spellStart"/>
-      <w:r>
-        <w:rPr>
-          <w:rFonts w:ascii="Times New Roman" w:hAnsi="Times New Roman"/>
-          <w:b/>
-          <w:bCs/>
-          <w:sz w:val="24"/>
-          <w:szCs w:val="24"/>
-        </w:rPr>
-        <w:t>Caelen</w:t>
-      </w:r>
-      <w:proofErr w:type="spellEnd"/>
-      <w:r>
-        <w:rPr>
-          <w:rFonts w:ascii="Times New Roman" w:hAnsi="Times New Roman"/>
-          <w:b/>
-          <w:bCs/>
-          <w:sz w:val="24"/>
-          <w:szCs w:val="24"/>
-        </w:rPr>
-        <w:t xml:space="preserve">, Olivier; </w:t>
-      </w:r>
-      <w:proofErr w:type="spellStart"/>
-      <w:r>
-        <w:rPr>
-          <w:rFonts w:ascii="Times New Roman" w:hAnsi="Times New Roman"/>
-          <w:b/>
-          <w:bCs/>
-          <w:sz w:val="24"/>
-          <w:szCs w:val="24"/>
-        </w:rPr>
-        <w:t>Mazzer</w:t>
-      </w:r>
-      <w:proofErr w:type="spellEnd"/>
-      <w:r>
-        <w:rPr>
-          <w:rFonts w:ascii="Times New Roman" w:hAnsi="Times New Roman"/>
-          <w:b/>
-          <w:bCs/>
-          <w:sz w:val="24"/>
-          <w:szCs w:val="24"/>
-        </w:rPr>
-        <w:t xml:space="preserve">, Yannis; </w:t>
-      </w:r>
-      <w:proofErr w:type="spellStart"/>
-      <w:r>
-        <w:rPr>
-          <w:rFonts w:ascii="Times New Roman" w:hAnsi="Times New Roman"/>
-          <w:b/>
-          <w:bCs/>
-          <w:sz w:val="24"/>
-          <w:szCs w:val="24"/>
-        </w:rPr>
-        <w:t>Bontempi</w:t>
-      </w:r>
-      <w:proofErr w:type="spellEnd"/>
-      <w:r>
-        <w:rPr>
-          <w:rFonts w:ascii="Times New Roman" w:hAnsi="Times New Roman"/>
-          <w:b/>
-          <w:bCs/>
-          <w:sz w:val="24"/>
-          <w:szCs w:val="24"/>
-        </w:rPr>
-        <w:t xml:space="preserve">, Gianluca. </w:t>
-      </w:r>
-      <w:proofErr w:type="spellStart"/>
-      <w:r>
-        <w:rPr>
-          <w:rFonts w:ascii="Times New Roman" w:hAnsi="Times New Roman"/>
-          <w:b/>
-          <w:bCs/>
-          <w:sz w:val="24"/>
-          <w:szCs w:val="24"/>
-        </w:rPr>
-        <w:t>Scarff</w:t>
-      </w:r>
-      <w:proofErr w:type="spellEnd"/>
-      <w:r>
-        <w:rPr>
-          <w:rFonts w:ascii="Times New Roman" w:hAnsi="Times New Roman"/>
-          <w:sz w:val="24"/>
-          <w:szCs w:val="24"/>
-        </w:rPr>
-        <w:t xml:space="preserve">: </w:t>
-      </w:r>
-      <w:r>
-        <w:rPr>
-          <w:rFonts w:ascii="Times New Roman" w:hAnsi="Times New Roman"/>
-          <w:sz w:val="24"/>
-          <w:szCs w:val="24"/>
-        </w:rPr>
-        <w:t>A</w:t>
-      </w:r>
-      <w:r>
-        <w:rPr>
-          <w:rFonts w:ascii="Times New Roman" w:hAnsi="Times New Roman"/>
-          <w:sz w:val="24"/>
-          <w:szCs w:val="24"/>
-        </w:rPr>
-        <w:t xml:space="preserve"> scalable framework for streaming credit card fraud detection with Spark, Information fusion,41, 182-194,2018,</w:t>
-      </w:r>
-      <w:r>
-        <w:rPr>
-          <w:rFonts w:ascii="Times New Roman" w:hAnsi="Times New Roman"/>
-          <w:sz w:val="24"/>
-          <w:szCs w:val="24"/>
-        </w:rPr>
-        <w:t xml:space="preserve"> </w:t>
-      </w:r>
-      <w:r>
-        <w:rPr>
-          <w:rFonts w:ascii="Times New Roman" w:hAnsi="Times New Roman"/>
-          <w:sz w:val="24"/>
-          <w:szCs w:val="24"/>
-        </w:rPr>
-        <w:t>Elsevier</w:t>
-      </w:r>
-      <w:r>
-        <w:rPr>
-          <w:rFonts w:ascii="Times New Roman" w:hAnsi="Times New Roman"/>
-          <w:sz w:val="24"/>
-          <w:szCs w:val="24"/>
-        </w:rPr>
-        <w:t>.</w:t>
-      </w:r>
-    </w:p>
-    <w:p>
-      <w:pPr>
-        <w:spacing w:line="360" w:lineRule="auto"/>
-        <w:rPr>
-          <w:rFonts w:ascii="Times New Roman" w:hAnsi="Times New Roman"/>
-          <w:sz w:val="24"/>
-          <w:szCs w:val="24"/>
-        </w:rPr>
-      </w:pPr>
-      <w:proofErr w:type="spellStart"/>
-      <w:r>
-        <w:rPr>
-          <w:rFonts w:ascii="Times New Roman" w:hAnsi="Times New Roman"/>
-          <w:b/>
-          <w:bCs/>
-          <w:sz w:val="24"/>
-          <w:szCs w:val="24"/>
-        </w:rPr>
-        <w:t>Xiaohan</w:t>
-      </w:r>
-      <w:proofErr w:type="spellEnd"/>
-      <w:r>
-        <w:rPr>
-          <w:rFonts w:ascii="Times New Roman" w:hAnsi="Times New Roman"/>
-          <w:b/>
-          <w:bCs/>
-          <w:sz w:val="24"/>
-          <w:szCs w:val="24"/>
-        </w:rPr>
-        <w:t xml:space="preserve"> Yu, </w:t>
-      </w:r>
-      <w:proofErr w:type="spellStart"/>
-      <w:r>
-        <w:rPr>
-          <w:rFonts w:ascii="Times New Roman" w:hAnsi="Times New Roman"/>
-          <w:b/>
-          <w:bCs/>
-          <w:sz w:val="24"/>
-          <w:szCs w:val="24"/>
-        </w:rPr>
-        <w:t>Xianwei</w:t>
-      </w:r>
-      <w:proofErr w:type="spellEnd"/>
-      <w:r>
-        <w:rPr>
-          <w:rFonts w:ascii="Times New Roman" w:hAnsi="Times New Roman"/>
-          <w:b/>
-          <w:bCs/>
-          <w:sz w:val="24"/>
-          <w:szCs w:val="24"/>
-        </w:rPr>
-        <w:t xml:space="preserve"> Li, </w:t>
-      </w:r>
-      <w:proofErr w:type="spellStart"/>
-      <w:r>
-        <w:rPr>
-          <w:rFonts w:ascii="Times New Roman" w:hAnsi="Times New Roman"/>
-          <w:b/>
-          <w:bCs/>
-          <w:sz w:val="24"/>
-          <w:szCs w:val="24"/>
-        </w:rPr>
-        <w:t>Yiyang</w:t>
-      </w:r>
-      <w:proofErr w:type="spellEnd"/>
-      <w:r>
-        <w:rPr>
-          <w:rFonts w:ascii="Times New Roman" w:hAnsi="Times New Roman"/>
-          <w:b/>
-          <w:bCs/>
-          <w:sz w:val="24"/>
-          <w:szCs w:val="24"/>
-        </w:rPr>
-        <w:t xml:space="preserve"> Dong, </w:t>
-      </w:r>
-      <w:proofErr w:type="spellStart"/>
-      <w:r>
-        <w:rPr>
-          <w:rFonts w:ascii="Times New Roman" w:hAnsi="Times New Roman"/>
-          <w:b/>
-          <w:bCs/>
-          <w:sz w:val="24"/>
-          <w:szCs w:val="24"/>
-        </w:rPr>
-        <w:t>Ruizhe</w:t>
-      </w:r>
-      <w:proofErr w:type="spellEnd"/>
-      <w:r>
-        <w:rPr>
-          <w:rFonts w:ascii="Times New Roman" w:hAnsi="Times New Roman"/>
-          <w:b/>
-          <w:bCs/>
-          <w:sz w:val="24"/>
-          <w:szCs w:val="24"/>
-        </w:rPr>
-        <w:t xml:space="preserve"> Zheng.</w:t>
-      </w:r>
-      <w:r>
-        <w:rPr>
-          <w:rFonts w:ascii="Times New Roman" w:hAnsi="Times New Roman"/>
-          <w:sz w:val="24"/>
-          <w:szCs w:val="24"/>
-        </w:rPr>
-        <w:t xml:space="preserve"> </w:t>
-      </w:r>
-      <w:r>
-        <w:rPr>
-          <w:rFonts w:ascii="Times New Roman" w:hAnsi="Times New Roman"/>
-          <w:sz w:val="24"/>
-          <w:szCs w:val="24"/>
-        </w:rPr>
-        <w:t>A Deep Neural Network Algorithm for Detecting</w:t>
-      </w:r>
-      <w:r>
-        <w:rPr>
-          <w:rFonts w:ascii="Times New Roman" w:hAnsi="Times New Roman"/>
-          <w:sz w:val="24"/>
-          <w:szCs w:val="24"/>
-        </w:rPr>
-        <w:t xml:space="preserve"> </w:t>
-      </w:r>
-      <w:r>
-        <w:rPr>
-          <w:rFonts w:ascii="Times New Roman" w:hAnsi="Times New Roman"/>
-          <w:sz w:val="24"/>
-          <w:szCs w:val="24"/>
-        </w:rPr>
-        <w:t>Credit Card Fraud.</w:t>
-      </w:r>
-    </w:p>
-    <w:p>
-      <w:pPr>
-        <w:spacing w:line="360" w:lineRule="auto"/>
-        <w:rPr>
-          <w:rFonts w:ascii="Times New Roman" w:hAnsi="Times New Roman"/>
-          <w:sz w:val="24"/>
-          <w:szCs w:val="24"/>
-        </w:rPr>
-      </w:pPr>
-      <w:r>
-        <w:rPr>
-          <w:rFonts w:ascii="Times New Roman" w:hAnsi="Times New Roman"/>
-          <w:b/>
-          <w:bCs/>
-          <w:sz w:val="24"/>
-          <w:szCs w:val="24"/>
-        </w:rPr>
-        <w:t xml:space="preserve">N. </w:t>
-      </w:r>
-      <w:proofErr w:type="spellStart"/>
-      <w:r>
-        <w:rPr>
-          <w:rFonts w:ascii="Times New Roman" w:hAnsi="Times New Roman"/>
-          <w:b/>
-          <w:bCs/>
-          <w:sz w:val="24"/>
-          <w:szCs w:val="24"/>
-        </w:rPr>
-        <w:t>Mahmoudi</w:t>
-      </w:r>
-      <w:proofErr w:type="spellEnd"/>
-      <w:r>
-        <w:rPr>
-          <w:rFonts w:ascii="Times New Roman" w:hAnsi="Times New Roman"/>
-          <w:b/>
-          <w:bCs/>
-          <w:sz w:val="24"/>
-          <w:szCs w:val="24"/>
-        </w:rPr>
-        <w:t xml:space="preserve">, E. </w:t>
-      </w:r>
-      <w:proofErr w:type="spellStart"/>
-      <w:r>
-        <w:rPr>
-          <w:rFonts w:ascii="Times New Roman" w:hAnsi="Times New Roman"/>
-          <w:b/>
-          <w:bCs/>
-          <w:sz w:val="24"/>
-          <w:szCs w:val="24"/>
-        </w:rPr>
-        <w:t>Duman</w:t>
-      </w:r>
-      <w:proofErr w:type="spellEnd"/>
-      <w:r>
-        <w:rPr>
-          <w:rFonts w:ascii="Times New Roman" w:hAnsi="Times New Roman"/>
-          <w:sz w:val="24"/>
-          <w:szCs w:val="24"/>
-        </w:rPr>
-        <w:t>,</w:t>
-      </w:r>
-      <w:r>
-        <w:rPr>
-          <w:rFonts w:ascii="Times New Roman" w:hAnsi="Times New Roman"/>
-          <w:sz w:val="24"/>
-          <w:szCs w:val="24"/>
-        </w:rPr>
-        <w:t xml:space="preserve"> Detecting</w:t>
-      </w:r>
-      <w:r>
-        <w:rPr>
-          <w:rFonts w:ascii="Times New Roman" w:hAnsi="Times New Roman"/>
-          <w:sz w:val="24"/>
-          <w:szCs w:val="24"/>
-        </w:rPr>
-        <w:t xml:space="preserve"> </w:t>
-      </w:r>
-      <w:r>
-        <w:rPr>
-          <w:rFonts w:ascii="Times New Roman" w:hAnsi="Times New Roman"/>
-          <w:sz w:val="24"/>
-          <w:szCs w:val="24"/>
-        </w:rPr>
-        <w:t>credit card fraud by Modified Fisher.</w:t>
-      </w:r>
-      <w:r>
-        <w:rPr>
-          <w:rFonts w:ascii="Times New Roman" w:hAnsi="Times New Roman"/>
-          <w:sz w:val="24"/>
-          <w:szCs w:val="24"/>
-        </w:rPr>
-        <w:t xml:space="preserve"> </w:t>
-      </w:r>
-      <w:r>
-        <w:rPr>
-          <w:rFonts w:ascii="Times New Roman" w:hAnsi="Times New Roman"/>
-          <w:sz w:val="24"/>
-          <w:szCs w:val="24"/>
-        </w:rPr>
-        <w:t>Discriminant Analysis</w:t>
-      </w:r>
-    </w:p>
-    <w:p>
-      <w:pPr>
-        <w:spacing w:line="360" w:lineRule="auto"/>
-        <w:rPr>
-          <w:rFonts w:ascii="Times New Roman" w:hAnsi="Times New Roman"/>
-          <w:sz w:val="24"/>
-          <w:szCs w:val="24"/>
-        </w:rPr>
-      </w:pPr>
-      <w:r>
-        <w:rPr>
-          <w:rFonts w:ascii="Times New Roman" w:hAnsi="Times New Roman"/>
-          <w:b/>
-          <w:bCs/>
-          <w:sz w:val="24"/>
-          <w:szCs w:val="24"/>
-        </w:rPr>
-        <w:t xml:space="preserve">Fatima Zohra El Hlouli, Jamal </w:t>
-      </w:r>
-      <w:proofErr w:type="spellStart"/>
-      <w:r>
-        <w:rPr>
-          <w:rFonts w:ascii="Times New Roman" w:hAnsi="Times New Roman"/>
-          <w:b/>
-          <w:bCs/>
-          <w:sz w:val="24"/>
-          <w:szCs w:val="24"/>
-        </w:rPr>
-        <w:t>Riffi</w:t>
-      </w:r>
-      <w:proofErr w:type="spellEnd"/>
-      <w:r>
-        <w:rPr>
-          <w:rFonts w:ascii="Times New Roman" w:hAnsi="Times New Roman"/>
-          <w:b/>
-          <w:bCs/>
-          <w:sz w:val="24"/>
-          <w:szCs w:val="24"/>
-        </w:rPr>
-        <w:t xml:space="preserve">, Mohamed </w:t>
-      </w:r>
-      <w:proofErr w:type="spellStart"/>
-      <w:r>
-        <w:rPr>
-          <w:rFonts w:ascii="Times New Roman" w:hAnsi="Times New Roman"/>
-          <w:b/>
-          <w:bCs/>
-          <w:sz w:val="24"/>
-          <w:szCs w:val="24"/>
-        </w:rPr>
-        <w:t>Adnane</w:t>
-      </w:r>
-      <w:proofErr w:type="spellEnd"/>
-      <w:r>
-        <w:rPr>
-          <w:rFonts w:ascii="Times New Roman" w:hAnsi="Times New Roman"/>
-          <w:b/>
-          <w:bCs/>
-          <w:sz w:val="24"/>
-          <w:szCs w:val="24"/>
-        </w:rPr>
-        <w:t xml:space="preserve"> </w:t>
-      </w:r>
-      <w:proofErr w:type="spellStart"/>
-      <w:r>
-        <w:rPr>
-          <w:rFonts w:ascii="Times New Roman" w:hAnsi="Times New Roman"/>
-          <w:b/>
-          <w:bCs/>
-          <w:sz w:val="24"/>
-          <w:szCs w:val="24"/>
-        </w:rPr>
-        <w:t>Mahraz</w:t>
-      </w:r>
-      <w:proofErr w:type="spellEnd"/>
-      <w:r>
-        <w:rPr>
-          <w:rFonts w:ascii="Times New Roman" w:hAnsi="Times New Roman"/>
-          <w:b/>
-          <w:bCs/>
-          <w:sz w:val="24"/>
-          <w:szCs w:val="24"/>
-        </w:rPr>
-        <w:t xml:space="preserve">, Ali El </w:t>
-      </w:r>
-      <w:proofErr w:type="spellStart"/>
-      <w:r>
-        <w:rPr>
-          <w:rFonts w:ascii="Times New Roman" w:hAnsi="Times New Roman"/>
-          <w:b/>
-          <w:bCs/>
-          <w:sz w:val="24"/>
-          <w:szCs w:val="24"/>
-        </w:rPr>
-        <w:t>Yahyaouy</w:t>
-      </w:r>
-      <w:proofErr w:type="spellEnd"/>
-      <w:r>
-        <w:rPr>
-          <w:rFonts w:ascii="Times New Roman" w:hAnsi="Times New Roman"/>
-          <w:b/>
-          <w:bCs/>
-          <w:sz w:val="24"/>
-          <w:szCs w:val="24"/>
-        </w:rPr>
-        <w:t xml:space="preserve">, Hamid </w:t>
-      </w:r>
-      <w:proofErr w:type="spellStart"/>
-      <w:r>
-        <w:rPr>
-          <w:rFonts w:ascii="Times New Roman" w:hAnsi="Times New Roman"/>
-          <w:b/>
-          <w:bCs/>
-          <w:sz w:val="24"/>
-          <w:szCs w:val="24"/>
-        </w:rPr>
-        <w:t>Tairi</w:t>
-      </w:r>
-      <w:proofErr w:type="spellEnd"/>
+        <w:t>Fatima Zohra El Hlouli, Jamal Riffi, Mohamed Adnane Mahraz, Ali El Yahyaouy, Hamid Tairi</w:t>
+      </w:r>
       <w:r>
         <w:rPr>
           <w:rFonts w:ascii="Times New Roman" w:hAnsi="Times New Roman"/>
@@ -7093,11 +6003,899 @@
     </w:p>
     <w:p>
       <w:pPr>
-        <w:widowControl w:val="0"/>
-        <w:autoSpaceDE w:val="0"/>
-        <w:autoSpaceDN w:val="0"/>
-        <w:adjustRightInd w:val="0"/>
-        <w:spacing w:after="0" w:line="240" w:lineRule="auto"/>
+        <w:spacing w:line="360" w:lineRule="auto"/>
+        <w:rPr>
+          <w:rFonts w:ascii="Times New Roman" w:hAnsi="Times New Roman"/>
+          <w:sz w:val="24"/>
+          <w:szCs w:val="24"/>
+        </w:rPr>
+      </w:pPr>
+      <w:r>
+        <w:rPr>
+          <w:rFonts w:ascii="Times New Roman" w:hAnsi="Times New Roman"/>
+          <w:b/>
+          <w:bCs/>
+          <w:sz w:val="24"/>
+          <w:szCs w:val="24"/>
+        </w:rPr>
+        <w:t>Popat, R. R., &amp; Chaudhary, J.</w:t>
+      </w:r>
+      <w:r>
+        <w:rPr>
+          <w:rFonts w:ascii="Times New Roman" w:hAnsi="Times New Roman"/>
+          <w:sz w:val="24"/>
+          <w:szCs w:val="24"/>
+        </w:rPr>
+        <w:t xml:space="preserve">  A Survey on</w:t>
+      </w:r>
+      <w:r>
+        <w:rPr>
+          <w:rFonts w:ascii="Times New Roman" w:hAnsi="Times New Roman"/>
+          <w:sz w:val="24"/>
+          <w:szCs w:val="24"/>
+        </w:rPr>
+        <w:t xml:space="preserve"> </w:t>
+      </w:r>
+      <w:r>
+        <w:rPr>
+          <w:rFonts w:ascii="Times New Roman" w:hAnsi="Times New Roman"/>
+          <w:sz w:val="24"/>
+          <w:szCs w:val="24"/>
+        </w:rPr>
+        <w:t>Credit Card Fraud Detection Using Machine</w:t>
+      </w:r>
+      <w:r>
+        <w:rPr>
+          <w:rFonts w:ascii="Times New Roman" w:hAnsi="Times New Roman"/>
+          <w:sz w:val="24"/>
+          <w:szCs w:val="24"/>
+        </w:rPr>
+        <w:t xml:space="preserve"> </w:t>
+      </w:r>
+      <w:r>
+        <w:rPr>
+          <w:rFonts w:ascii="Times New Roman" w:hAnsi="Times New Roman"/>
+          <w:sz w:val="24"/>
+          <w:szCs w:val="24"/>
+        </w:rPr>
+        <w:t>Learning. 2018 2nd International Conference on</w:t>
+      </w:r>
+      <w:r>
+        <w:rPr>
+          <w:rFonts w:ascii="Times New Roman" w:hAnsi="Times New Roman"/>
+          <w:sz w:val="24"/>
+          <w:szCs w:val="24"/>
+        </w:rPr>
+        <w:t xml:space="preserve"> </w:t>
+      </w:r>
+      <w:r>
+        <w:rPr>
+          <w:rFonts w:ascii="Times New Roman" w:hAnsi="Times New Roman"/>
+          <w:sz w:val="24"/>
+          <w:szCs w:val="24"/>
+        </w:rPr>
+        <w:t>Trends in Electronics and Informatics</w:t>
+      </w:r>
+      <w:r>
+        <w:rPr>
+          <w:rFonts w:ascii="Times New Roman" w:hAnsi="Times New Roman"/>
+          <w:sz w:val="24"/>
+          <w:szCs w:val="24"/>
+        </w:rPr>
+        <w:t xml:space="preserve"> </w:t>
+      </w:r>
+      <w:r>
+        <w:rPr>
+          <w:rFonts w:ascii="Times New Roman" w:hAnsi="Times New Roman"/>
+          <w:sz w:val="24"/>
+          <w:szCs w:val="24"/>
+        </w:rPr>
+        <w:t>(ICOEI)</w:t>
+      </w:r>
+      <w:r>
+        <w:rPr>
+          <w:rFonts w:ascii="Times New Roman" w:hAnsi="Times New Roman"/>
+          <w:sz w:val="24"/>
+          <w:szCs w:val="24"/>
+        </w:rPr>
+        <w:t>.</w:t>
+      </w:r>
+    </w:p>
+    <w:p>
+      <w:pPr>
+        <w:spacing w:line="360" w:lineRule="auto"/>
+        <w:rPr>
+          <w:rFonts w:ascii="Times New Roman" w:hAnsi="Times New Roman"/>
+          <w:sz w:val="24"/>
+          <w:szCs w:val="24"/>
+        </w:rPr>
+      </w:pPr>
+      <w:r>
+        <w:rPr>
+          <w:rFonts w:ascii="Times New Roman" w:hAnsi="Times New Roman"/>
+          <w:b/>
+          <w:bCs/>
+          <w:sz w:val="24"/>
+          <w:szCs w:val="24"/>
+        </w:rPr>
+        <w:t>Piyasak Jeatrakul</w:t>
+      </w:r>
+      <w:r>
+        <w:rPr>
+          <w:rFonts w:ascii="Times New Roman" w:hAnsi="Times New Roman"/>
+          <w:b/>
+          <w:bCs/>
+          <w:sz w:val="24"/>
+          <w:szCs w:val="24"/>
+        </w:rPr>
+        <w:t xml:space="preserve">, </w:t>
+      </w:r>
+      <w:r>
+        <w:rPr>
+          <w:rFonts w:ascii="Times New Roman" w:hAnsi="Times New Roman"/>
+          <w:b/>
+          <w:bCs/>
+          <w:sz w:val="24"/>
+          <w:szCs w:val="24"/>
+        </w:rPr>
+        <w:t>Kok Wai Wong</w:t>
+      </w:r>
+      <w:r>
+        <w:rPr>
+          <w:rFonts w:ascii="Times New Roman" w:hAnsi="Times New Roman"/>
+          <w:b/>
+          <w:bCs/>
+          <w:sz w:val="24"/>
+          <w:szCs w:val="24"/>
+        </w:rPr>
+        <w:t xml:space="preserve">, </w:t>
+      </w:r>
+      <w:r>
+        <w:rPr>
+          <w:rFonts w:ascii="Times New Roman" w:hAnsi="Times New Roman"/>
+          <w:b/>
+          <w:bCs/>
+          <w:sz w:val="24"/>
+          <w:szCs w:val="24"/>
+        </w:rPr>
+        <w:t>Chun Che Fung</w:t>
+      </w:r>
+      <w:r>
+        <w:rPr>
+          <w:rFonts w:ascii="Times New Roman" w:hAnsi="Times New Roman"/>
+          <w:b/>
+          <w:bCs/>
+          <w:sz w:val="24"/>
+          <w:szCs w:val="24"/>
+        </w:rPr>
+        <w:t xml:space="preserve">. </w:t>
+      </w:r>
+      <w:r>
+        <w:rPr>
+          <w:rFonts w:ascii="Times New Roman" w:hAnsi="Times New Roman"/>
+          <w:sz w:val="24"/>
+          <w:szCs w:val="24"/>
+        </w:rPr>
+        <w:t>Classification of Imbalanced Data by Combining the Complementary Neural Network and SMOTE Algorithm</w:t>
+      </w:r>
+      <w:r>
+        <w:rPr>
+          <w:rFonts w:ascii="Times New Roman" w:hAnsi="Times New Roman"/>
+          <w:sz w:val="24"/>
+          <w:szCs w:val="24"/>
+        </w:rPr>
+        <w:t>.</w:t>
+      </w:r>
+    </w:p>
+    <w:p>
+      <w:pPr>
+        <w:spacing w:line="360" w:lineRule="auto"/>
+        <w:rPr>
+          <w:rFonts w:ascii="Times New Roman" w:hAnsi="Times New Roman"/>
+          <w:sz w:val="24"/>
+          <w:szCs w:val="24"/>
+        </w:rPr>
+      </w:pPr>
+      <w:r>
+        <w:rPr>
+          <w:rFonts w:ascii="Times New Roman" w:hAnsi="Times New Roman"/>
+          <w:b/>
+          <w:bCs/>
+          <w:sz w:val="24"/>
+          <w:szCs w:val="24"/>
+          <w:lang w:val="en"/>
+        </w:rPr>
+        <w:t>Shoujin Wang</w:t>
+      </w:r>
+      <w:r>
+        <w:rPr>
+          <w:rFonts w:ascii="Times New Roman" w:hAnsi="Times New Roman"/>
+          <w:b/>
+          <w:bCs/>
+          <w:sz w:val="24"/>
+          <w:szCs w:val="24"/>
+          <w:lang w:val="en"/>
+        </w:rPr>
+        <w:t>,</w:t>
+      </w:r>
+      <w:r>
+        <w:rPr>
+          <w:rFonts w:ascii="Times New Roman" w:hAnsi="Times New Roman"/>
+          <w:sz w:val="24"/>
+          <w:szCs w:val="24"/>
+          <w:lang w:val="en"/>
+        </w:rPr>
+        <w:t xml:space="preserve"> </w:t>
+      </w:r>
+      <w:hyperlink r:id="rId10" w:history="1">
+        <w:r>
+          <w:rPr>
+            <w:rStyle w:val="Hyperlink"/>
+            <w:rFonts w:ascii="Times New Roman" w:hAnsi="Times New Roman"/>
+            <w:b/>
+            <w:bCs/>
+            <w:color w:val="auto"/>
+            <w:sz w:val="24"/>
+            <w:szCs w:val="24"/>
+            <w:u w:val="none"/>
+            <w:shd w:val="clear" w:color="auto" w:fill="FFFFFF"/>
+          </w:rPr>
+          <w:t>Wei Liu</w:t>
+        </w:r>
+      </w:hyperlink>
+      <w:r>
+        <w:rPr>
+          <w:rFonts w:ascii="Times New Roman" w:hAnsi="Times New Roman"/>
+          <w:b/>
+          <w:bCs/>
+          <w:sz w:val="24"/>
+          <w:szCs w:val="24"/>
+        </w:rPr>
+        <w:t xml:space="preserve">, </w:t>
+      </w:r>
+      <w:hyperlink r:id="rId11" w:history="1">
+        <w:r>
+          <w:rPr>
+            <w:rStyle w:val="Hyperlink"/>
+            <w:rFonts w:ascii="Times New Roman" w:hAnsi="Times New Roman"/>
+            <w:b/>
+            <w:bCs/>
+            <w:color w:val="auto"/>
+            <w:sz w:val="24"/>
+            <w:szCs w:val="24"/>
+            <w:u w:val="none"/>
+            <w:shd w:val="clear" w:color="auto" w:fill="FFFFFF"/>
+          </w:rPr>
+          <w:t>Jia Wu</w:t>
+        </w:r>
+      </w:hyperlink>
+      <w:r>
+        <w:rPr>
+          <w:rFonts w:ascii="Times New Roman" w:hAnsi="Times New Roman"/>
+          <w:b/>
+          <w:bCs/>
+          <w:sz w:val="24"/>
+          <w:szCs w:val="24"/>
+        </w:rPr>
+        <w:t xml:space="preserve">, </w:t>
+      </w:r>
+      <w:hyperlink r:id="rId12" w:history="1">
+        <w:r>
+          <w:rPr>
+            <w:rStyle w:val="Hyperlink"/>
+            <w:rFonts w:ascii="Times New Roman" w:hAnsi="Times New Roman"/>
+            <w:b/>
+            <w:bCs/>
+            <w:color w:val="auto"/>
+            <w:sz w:val="24"/>
+            <w:szCs w:val="24"/>
+            <w:u w:val="none"/>
+            <w:shd w:val="clear" w:color="auto" w:fill="FFFFFF"/>
+          </w:rPr>
+          <w:t>Longbing Cao</w:t>
+        </w:r>
+      </w:hyperlink>
+      <w:r>
+        <w:rPr>
+          <w:rFonts w:ascii="Times New Roman" w:hAnsi="Times New Roman"/>
+          <w:b/>
+          <w:bCs/>
+          <w:sz w:val="24"/>
+          <w:szCs w:val="24"/>
+        </w:rPr>
+        <w:t xml:space="preserve">, </w:t>
+      </w:r>
+      <w:hyperlink r:id="rId13" w:history="1">
+        <w:r>
+          <w:rPr>
+            <w:rStyle w:val="Hyperlink"/>
+            <w:rFonts w:ascii="Times New Roman" w:hAnsi="Times New Roman"/>
+            <w:b/>
+            <w:bCs/>
+            <w:color w:val="auto"/>
+            <w:sz w:val="24"/>
+            <w:szCs w:val="24"/>
+            <w:u w:val="none"/>
+            <w:shd w:val="clear" w:color="auto" w:fill="FFFFFF"/>
+          </w:rPr>
+          <w:t>Qinxue Meng</w:t>
+        </w:r>
+      </w:hyperlink>
+      <w:r>
+        <w:rPr>
+          <w:rFonts w:ascii="Times New Roman" w:hAnsi="Times New Roman"/>
+          <w:b/>
+          <w:bCs/>
+          <w:sz w:val="24"/>
+          <w:szCs w:val="24"/>
+        </w:rPr>
+        <w:t xml:space="preserve">, </w:t>
+      </w:r>
+      <w:r>
+        <w:rPr>
+          <w:rFonts w:ascii="Times New Roman" w:hAnsi="Times New Roman"/>
+          <w:b/>
+          <w:bCs/>
+          <w:sz w:val="24"/>
+          <w:szCs w:val="24"/>
+        </w:rPr>
+        <w:t>Paul J. Kennedy</w:t>
+      </w:r>
+      <w:r>
+        <w:rPr>
+          <w:rFonts w:ascii="Times New Roman" w:hAnsi="Times New Roman"/>
+          <w:b/>
+          <w:bCs/>
+          <w:sz w:val="24"/>
+          <w:szCs w:val="24"/>
+        </w:rPr>
+        <w:t>.</w:t>
+      </w:r>
+      <w:r>
+        <w:rPr>
+          <w:rFonts w:ascii="Times New Roman" w:hAnsi="Times New Roman"/>
+          <w:b/>
+          <w:bCs/>
+          <w:sz w:val="24"/>
+          <w:szCs w:val="24"/>
+        </w:rPr>
+        <w:t xml:space="preserve"> </w:t>
+      </w:r>
+      <w:r>
+        <w:rPr>
+          <w:rFonts w:ascii="Times New Roman" w:hAnsi="Times New Roman"/>
+          <w:sz w:val="24"/>
+          <w:szCs w:val="24"/>
+        </w:rPr>
+        <w:t>Training deep neural networks on imbalanced data sets</w:t>
+      </w:r>
+      <w:r>
+        <w:rPr>
+          <w:rFonts w:ascii="Times New Roman" w:hAnsi="Times New Roman"/>
+          <w:sz w:val="24"/>
+          <w:szCs w:val="24"/>
+        </w:rPr>
+        <w:t>, 2016</w:t>
+      </w:r>
+      <w:r>
+        <w:rPr>
+          <w:rFonts w:ascii="Times New Roman" w:hAnsi="Times New Roman"/>
+          <w:sz w:val="24"/>
+          <w:szCs w:val="24"/>
+        </w:rPr>
+        <w:t>.</w:t>
+      </w:r>
+    </w:p>
+    <w:p>
+      <w:pPr>
+        <w:spacing w:line="360" w:lineRule="auto"/>
+        <w:rPr>
+          <w:rStyle w:val="blue-tooltip"/>
+          <w:rFonts w:ascii="Times New Roman" w:hAnsi="Times New Roman"/>
+          <w:sz w:val="24"/>
+          <w:szCs w:val="24"/>
+          <w:shd w:val="clear" w:color="auto" w:fill="FFFFFF"/>
+        </w:rPr>
+      </w:pPr>
+      <w:hyperlink r:id="rId14" w:history="1">
+        <w:r>
+          <w:rPr>
+            <w:rStyle w:val="Hyperlink"/>
+            <w:rFonts w:ascii="Times New Roman" w:hAnsi="Times New Roman"/>
+            <w:b/>
+            <w:bCs/>
+            <w:color w:val="auto"/>
+            <w:sz w:val="24"/>
+            <w:szCs w:val="24"/>
+            <w:u w:val="none"/>
+            <w:shd w:val="clear" w:color="auto" w:fill="FFFFFF"/>
+          </w:rPr>
+          <w:t>Kosemani Temitayo Hafiz</w:t>
+        </w:r>
+      </w:hyperlink>
+      <w:r>
+        <w:rPr>
+          <w:rStyle w:val="authors-info"/>
+          <w:rFonts w:ascii="Times New Roman" w:hAnsi="Times New Roman"/>
+          <w:b/>
+          <w:bCs/>
+          <w:sz w:val="24"/>
+          <w:szCs w:val="24"/>
+          <w:shd w:val="clear" w:color="auto" w:fill="FFFFFF"/>
+        </w:rPr>
+        <w:t>; </w:t>
+      </w:r>
+      <w:hyperlink r:id="rId15" w:history="1">
+        <w:r>
+          <w:rPr>
+            <w:rStyle w:val="Hyperlink"/>
+            <w:rFonts w:ascii="Times New Roman" w:hAnsi="Times New Roman"/>
+            <w:b/>
+            <w:bCs/>
+            <w:color w:val="auto"/>
+            <w:sz w:val="24"/>
+            <w:szCs w:val="24"/>
+            <w:u w:val="none"/>
+            <w:shd w:val="clear" w:color="auto" w:fill="FFFFFF"/>
+          </w:rPr>
+          <w:t>Shaun Aghili</w:t>
+        </w:r>
+      </w:hyperlink>
+      <w:r>
+        <w:rPr>
+          <w:rStyle w:val="authors-info"/>
+          <w:rFonts w:ascii="Times New Roman" w:hAnsi="Times New Roman"/>
+          <w:b/>
+          <w:bCs/>
+          <w:sz w:val="24"/>
+          <w:szCs w:val="24"/>
+          <w:shd w:val="clear" w:color="auto" w:fill="FFFFFF"/>
+        </w:rPr>
+        <w:t>; </w:t>
+      </w:r>
+      <w:hyperlink r:id="rId16" w:history="1">
+        <w:r>
+          <w:rPr>
+            <w:rStyle w:val="Hyperlink"/>
+            <w:rFonts w:ascii="Times New Roman" w:hAnsi="Times New Roman"/>
+            <w:b/>
+            <w:bCs/>
+            <w:color w:val="auto"/>
+            <w:sz w:val="24"/>
+            <w:szCs w:val="24"/>
+            <w:u w:val="none"/>
+            <w:shd w:val="clear" w:color="auto" w:fill="FFFFFF"/>
+          </w:rPr>
+          <w:t>Pavol Zavarsky</w:t>
+        </w:r>
+      </w:hyperlink>
+      <w:r>
+        <w:rPr>
+          <w:rStyle w:val="blue-tooltip"/>
+          <w:rFonts w:ascii="Times New Roman" w:hAnsi="Times New Roman"/>
+          <w:b/>
+          <w:bCs/>
+          <w:sz w:val="24"/>
+          <w:szCs w:val="24"/>
+          <w:shd w:val="clear" w:color="auto" w:fill="FFFFFF"/>
+        </w:rPr>
+        <w:t xml:space="preserve">. </w:t>
+      </w:r>
+      <w:r>
+        <w:rPr>
+          <w:rStyle w:val="blue-tooltip"/>
+          <w:rFonts w:ascii="Times New Roman" w:hAnsi="Times New Roman"/>
+          <w:sz w:val="24"/>
+          <w:szCs w:val="24"/>
+          <w:shd w:val="clear" w:color="auto" w:fill="FFFFFF"/>
+        </w:rPr>
+        <w:t>The use of predictive analytics technology to detect credit card fraud in Canada</w:t>
+      </w:r>
+      <w:r>
+        <w:rPr>
+          <w:rStyle w:val="blue-tooltip"/>
+          <w:rFonts w:ascii="Times New Roman" w:hAnsi="Times New Roman"/>
+          <w:sz w:val="24"/>
+          <w:szCs w:val="24"/>
+          <w:shd w:val="clear" w:color="auto" w:fill="FFFFFF"/>
+        </w:rPr>
+        <w:t>, 2016</w:t>
+      </w:r>
+      <w:r>
+        <w:rPr>
+          <w:rStyle w:val="blue-tooltip"/>
+          <w:rFonts w:ascii="Times New Roman" w:hAnsi="Times New Roman"/>
+          <w:sz w:val="24"/>
+          <w:szCs w:val="24"/>
+          <w:shd w:val="clear" w:color="auto" w:fill="FFFFFF"/>
+        </w:rPr>
+        <w:t>.</w:t>
+      </w:r>
+    </w:p>
+    <w:p>
+      <w:pPr>
+        <w:spacing w:line="360" w:lineRule="auto"/>
+        <w:rPr>
+          <w:rStyle w:val="blue-tooltip"/>
+          <w:rFonts w:ascii="Times New Roman" w:hAnsi="Times New Roman"/>
+          <w:sz w:val="24"/>
+          <w:szCs w:val="24"/>
+          <w:shd w:val="clear" w:color="auto" w:fill="FFFFFF"/>
+        </w:rPr>
+      </w:pPr>
+      <w:hyperlink r:id="rId17" w:history="1">
+        <w:r>
+          <w:rPr>
+            <w:rStyle w:val="Hyperlink"/>
+            <w:rFonts w:ascii="Times New Roman" w:hAnsi="Times New Roman"/>
+            <w:b/>
+            <w:bCs/>
+            <w:color w:val="auto"/>
+            <w:sz w:val="24"/>
+            <w:szCs w:val="24"/>
+            <w:u w:val="none"/>
+            <w:shd w:val="clear" w:color="auto" w:fill="FFFFFF"/>
+          </w:rPr>
+          <w:t>Tince Etlin Tallo</w:t>
+        </w:r>
+      </w:hyperlink>
+      <w:r>
+        <w:rPr>
+          <w:rStyle w:val="authors-info"/>
+          <w:rFonts w:ascii="Times New Roman" w:hAnsi="Times New Roman"/>
+          <w:b/>
+          <w:bCs/>
+          <w:sz w:val="24"/>
+          <w:szCs w:val="24"/>
+          <w:shd w:val="clear" w:color="auto" w:fill="FFFFFF"/>
+        </w:rPr>
+        <w:t>,</w:t>
+      </w:r>
+      <w:r>
+        <w:rPr>
+          <w:rStyle w:val="authors-info"/>
+          <w:rFonts w:ascii="Times New Roman" w:hAnsi="Times New Roman"/>
+          <w:b/>
+          <w:bCs/>
+          <w:sz w:val="24"/>
+          <w:szCs w:val="24"/>
+          <w:shd w:val="clear" w:color="auto" w:fill="FFFFFF"/>
+        </w:rPr>
+        <w:t> </w:t>
+      </w:r>
+      <w:hyperlink r:id="rId18" w:history="1">
+        <w:r>
+          <w:rPr>
+            <w:rStyle w:val="Hyperlink"/>
+            <w:rFonts w:ascii="Times New Roman" w:hAnsi="Times New Roman"/>
+            <w:b/>
+            <w:bCs/>
+            <w:color w:val="auto"/>
+            <w:sz w:val="24"/>
+            <w:szCs w:val="24"/>
+            <w:u w:val="none"/>
+            <w:shd w:val="clear" w:color="auto" w:fill="FFFFFF"/>
+          </w:rPr>
+          <w:t>Aina Musdholifah</w:t>
+        </w:r>
+      </w:hyperlink>
+      <w:r>
+        <w:rPr>
+          <w:rStyle w:val="blue-tooltip"/>
+          <w:rFonts w:ascii="Times New Roman" w:hAnsi="Times New Roman"/>
+          <w:b/>
+          <w:bCs/>
+          <w:sz w:val="24"/>
+          <w:szCs w:val="24"/>
+          <w:shd w:val="clear" w:color="auto" w:fill="FFFFFF"/>
+        </w:rPr>
+        <w:t>.</w:t>
+      </w:r>
+      <w:r>
+        <w:rPr>
+          <w:rStyle w:val="blue-tooltip"/>
+          <w:rFonts w:ascii="Times New Roman" w:hAnsi="Times New Roman"/>
+          <w:b/>
+          <w:bCs/>
+          <w:sz w:val="24"/>
+          <w:szCs w:val="24"/>
+          <w:shd w:val="clear" w:color="auto" w:fill="FFFFFF"/>
+        </w:rPr>
+        <w:t xml:space="preserve"> </w:t>
+      </w:r>
+      <w:r>
+        <w:rPr>
+          <w:rStyle w:val="blue-tooltip"/>
+          <w:rFonts w:ascii="Times New Roman" w:hAnsi="Times New Roman"/>
+          <w:sz w:val="24"/>
+          <w:szCs w:val="24"/>
+          <w:shd w:val="clear" w:color="auto" w:fill="FFFFFF"/>
+        </w:rPr>
+        <w:t>The Implementation of Genetic Algorithm in Smote (Synthetic Minority Oversampling Technique) for Handling Imbalanced Dataset Problem</w:t>
+      </w:r>
+      <w:r>
+        <w:rPr>
+          <w:rStyle w:val="blue-tooltip"/>
+          <w:rFonts w:ascii="Times New Roman" w:hAnsi="Times New Roman"/>
+          <w:sz w:val="24"/>
+          <w:szCs w:val="24"/>
+          <w:shd w:val="clear" w:color="auto" w:fill="FFFFFF"/>
+        </w:rPr>
+        <w:t>.</w:t>
+      </w:r>
+    </w:p>
+    <w:p>
+      <w:pPr>
+        <w:spacing w:line="360" w:lineRule="auto"/>
+        <w:rPr>
+          <w:rFonts w:ascii="Times New Roman" w:hAnsi="Times New Roman"/>
+          <w:sz w:val="24"/>
+          <w:szCs w:val="24"/>
+        </w:rPr>
+      </w:pPr>
+      <w:hyperlink r:id="rId19" w:history="1">
+        <w:r>
+          <w:rPr>
+            <w:rStyle w:val="Hyperlink"/>
+            <w:rFonts w:ascii="Times New Roman" w:hAnsi="Times New Roman"/>
+            <w:b/>
+            <w:bCs/>
+            <w:color w:val="auto"/>
+            <w:sz w:val="24"/>
+            <w:szCs w:val="24"/>
+            <w:u w:val="none"/>
+            <w:shd w:val="clear" w:color="auto" w:fill="FFFFFF"/>
+          </w:rPr>
+          <w:t>Yeming Chen</w:t>
+        </w:r>
+      </w:hyperlink>
+      <w:r>
+        <w:rPr>
+          <w:rStyle w:val="authors-info"/>
+          <w:rFonts w:ascii="Times New Roman" w:hAnsi="Times New Roman"/>
+          <w:b/>
+          <w:bCs/>
+          <w:sz w:val="24"/>
+          <w:szCs w:val="24"/>
+          <w:shd w:val="clear" w:color="auto" w:fill="FFFFFF"/>
+        </w:rPr>
+        <w:t>; </w:t>
+      </w:r>
+      <w:hyperlink r:id="rId20" w:history="1">
+        <w:r>
+          <w:rPr>
+            <w:rStyle w:val="Hyperlink"/>
+            <w:rFonts w:ascii="Times New Roman" w:hAnsi="Times New Roman"/>
+            <w:b/>
+            <w:bCs/>
+            <w:color w:val="auto"/>
+            <w:sz w:val="24"/>
+            <w:szCs w:val="24"/>
+            <w:u w:val="none"/>
+            <w:shd w:val="clear" w:color="auto" w:fill="FFFFFF"/>
+          </w:rPr>
+          <w:t>Xinyuan Han</w:t>
+        </w:r>
+      </w:hyperlink>
+      <w:r>
+        <w:rPr>
+          <w:rStyle w:val="blue-tooltip"/>
+          <w:rFonts w:ascii="Arial" w:hAnsi="Arial" w:cs="Arial"/>
+          <w:color w:val="333333"/>
+          <w:sz w:val="21"/>
+          <w:szCs w:val="21"/>
+          <w:shd w:val="clear" w:color="auto" w:fill="FFFFFF"/>
+        </w:rPr>
+        <w:t xml:space="preserve">. </w:t>
+      </w:r>
+      <w:r>
+        <w:rPr>
+          <w:rFonts w:ascii="Times New Roman" w:hAnsi="Times New Roman"/>
+          <w:sz w:val="24"/>
+          <w:szCs w:val="24"/>
+        </w:rPr>
+        <w:t>CatBoost for Fraud Detection in Financial Transactions</w:t>
+      </w:r>
+      <w:r>
+        <w:rPr>
+          <w:rFonts w:ascii="Times New Roman" w:hAnsi="Times New Roman"/>
+          <w:sz w:val="24"/>
+          <w:szCs w:val="24"/>
+        </w:rPr>
+        <w:t xml:space="preserve"> 2021</w:t>
+      </w:r>
+    </w:p>
+    <w:p>
+      <w:pPr>
+        <w:spacing w:line="360" w:lineRule="auto"/>
+        <w:rPr>
+          <w:rFonts w:ascii="Times New Roman" w:hAnsi="Times New Roman"/>
+          <w:sz w:val="24"/>
+          <w:szCs w:val="24"/>
+        </w:rPr>
+      </w:pPr>
+      <w:hyperlink r:id="rId21" w:history="1">
+        <w:r>
+          <w:rPr>
+            <w:rStyle w:val="Hyperlink"/>
+            <w:rFonts w:ascii="Times New Roman" w:hAnsi="Times New Roman"/>
+            <w:b/>
+            <w:bCs/>
+            <w:color w:val="auto"/>
+            <w:sz w:val="24"/>
+            <w:szCs w:val="24"/>
+            <w:u w:val="none"/>
+            <w:shd w:val="clear" w:color="auto" w:fill="FFFFFF"/>
+          </w:rPr>
+          <w:t>Yunlong Li</w:t>
+        </w:r>
+      </w:hyperlink>
+      <w:r>
+        <w:rPr>
+          <w:rStyle w:val="authors-info"/>
+          <w:rFonts w:ascii="Times New Roman" w:hAnsi="Times New Roman"/>
+          <w:b/>
+          <w:bCs/>
+          <w:sz w:val="24"/>
+          <w:szCs w:val="24"/>
+          <w:shd w:val="clear" w:color="auto" w:fill="FFFFFF"/>
+        </w:rPr>
+        <w:t>,</w:t>
+      </w:r>
+      <w:r>
+        <w:rPr>
+          <w:rStyle w:val="authors-info"/>
+          <w:rFonts w:ascii="Times New Roman" w:hAnsi="Times New Roman"/>
+          <w:b/>
+          <w:bCs/>
+          <w:sz w:val="24"/>
+          <w:szCs w:val="24"/>
+          <w:shd w:val="clear" w:color="auto" w:fill="FFFFFF"/>
+        </w:rPr>
+        <w:t> </w:t>
+      </w:r>
+      <w:hyperlink r:id="rId22" w:history="1">
+        <w:r>
+          <w:rPr>
+            <w:rStyle w:val="Hyperlink"/>
+            <w:rFonts w:ascii="Times New Roman" w:hAnsi="Times New Roman"/>
+            <w:b/>
+            <w:bCs/>
+            <w:color w:val="auto"/>
+            <w:sz w:val="24"/>
+            <w:szCs w:val="24"/>
+            <w:u w:val="none"/>
+            <w:shd w:val="clear" w:color="auto" w:fill="FFFFFF"/>
+          </w:rPr>
+          <w:t>Yingan Mai</w:t>
+        </w:r>
+      </w:hyperlink>
+      <w:r>
+        <w:rPr>
+          <w:rStyle w:val="blue-tooltip"/>
+          <w:rFonts w:ascii="Times New Roman" w:hAnsi="Times New Roman"/>
+          <w:b/>
+          <w:bCs/>
+          <w:sz w:val="24"/>
+          <w:szCs w:val="24"/>
+          <w:shd w:val="clear" w:color="auto" w:fill="FFFFFF"/>
+        </w:rPr>
+        <w:t>,</w:t>
+      </w:r>
+      <w:r>
+        <w:rPr>
+          <w:rStyle w:val="authors-info"/>
+          <w:rFonts w:ascii="Times New Roman" w:hAnsi="Times New Roman"/>
+          <w:b/>
+          <w:bCs/>
+          <w:sz w:val="24"/>
+          <w:szCs w:val="24"/>
+          <w:shd w:val="clear" w:color="auto" w:fill="FFFFFF"/>
+        </w:rPr>
+        <w:t> </w:t>
+      </w:r>
+      <w:hyperlink r:id="rId23" w:history="1">
+        <w:r>
+          <w:rPr>
+            <w:rStyle w:val="Hyperlink"/>
+            <w:rFonts w:ascii="Times New Roman" w:hAnsi="Times New Roman"/>
+            <w:b/>
+            <w:bCs/>
+            <w:color w:val="auto"/>
+            <w:sz w:val="24"/>
+            <w:szCs w:val="24"/>
+            <w:u w:val="none"/>
+            <w:shd w:val="clear" w:color="auto" w:fill="FFFFFF"/>
+          </w:rPr>
+          <w:t>Zijian Lin</w:t>
+        </w:r>
+      </w:hyperlink>
+      <w:r>
+        <w:rPr>
+          <w:rStyle w:val="blue-tooltip"/>
+          <w:rFonts w:ascii="Times New Roman" w:hAnsi="Times New Roman"/>
+          <w:b/>
+          <w:bCs/>
+          <w:sz w:val="24"/>
+          <w:szCs w:val="24"/>
+          <w:shd w:val="clear" w:color="auto" w:fill="FFFFFF"/>
+        </w:rPr>
+        <w:t>,</w:t>
+      </w:r>
+      <w:r>
+        <w:rPr>
+          <w:rStyle w:val="authors-info"/>
+          <w:rFonts w:ascii="Times New Roman" w:hAnsi="Times New Roman"/>
+          <w:b/>
+          <w:bCs/>
+          <w:sz w:val="24"/>
+          <w:szCs w:val="24"/>
+          <w:shd w:val="clear" w:color="auto" w:fill="FFFFFF"/>
+        </w:rPr>
+        <w:t> </w:t>
+      </w:r>
+      <w:hyperlink r:id="rId24" w:history="1">
+        <w:r>
+          <w:rPr>
+            <w:rStyle w:val="Hyperlink"/>
+            <w:rFonts w:ascii="Times New Roman" w:hAnsi="Times New Roman"/>
+            <w:b/>
+            <w:bCs/>
+            <w:color w:val="auto"/>
+            <w:sz w:val="24"/>
+            <w:szCs w:val="24"/>
+            <w:u w:val="none"/>
+            <w:shd w:val="clear" w:color="auto" w:fill="FFFFFF"/>
+          </w:rPr>
+          <w:t>Shufen Liang</w:t>
+        </w:r>
+      </w:hyperlink>
+      <w:r>
+        <w:rPr>
+          <w:rStyle w:val="blue-tooltip"/>
+          <w:rFonts w:ascii="Times New Roman" w:hAnsi="Times New Roman"/>
+          <w:b/>
+          <w:bCs/>
+          <w:sz w:val="24"/>
+          <w:szCs w:val="24"/>
+          <w:shd w:val="clear" w:color="auto" w:fill="FFFFFF"/>
+        </w:rPr>
+        <w:t xml:space="preserve">. </w:t>
+      </w:r>
+      <w:r>
+        <w:rPr>
+          <w:rStyle w:val="blue-tooltip"/>
+          <w:rFonts w:ascii="Times New Roman" w:hAnsi="Times New Roman"/>
+          <w:sz w:val="24"/>
+          <w:szCs w:val="24"/>
+          <w:shd w:val="clear" w:color="auto" w:fill="FFFFFF"/>
+        </w:rPr>
+        <w:t>Online Transaction Detection Method Using Catboost Model</w:t>
+      </w:r>
+      <w:r>
+        <w:rPr>
+          <w:rStyle w:val="blue-tooltip"/>
+          <w:rFonts w:ascii="Times New Roman" w:hAnsi="Times New Roman"/>
+          <w:sz w:val="24"/>
+          <w:szCs w:val="24"/>
+          <w:shd w:val="clear" w:color="auto" w:fill="FFFFFF"/>
+        </w:rPr>
+        <w:t xml:space="preserve"> 2020</w:t>
+      </w:r>
+      <w:r>
+        <w:rPr>
+          <w:rStyle w:val="blue-tooltip"/>
+          <w:rFonts w:ascii="Times New Roman" w:hAnsi="Times New Roman"/>
+          <w:sz w:val="24"/>
+          <w:szCs w:val="24"/>
+          <w:shd w:val="clear" w:color="auto" w:fill="FFFFFF"/>
+        </w:rPr>
+        <w:t>.</w:t>
+      </w:r>
+    </w:p>
+    <w:p>
+      <w:pPr>
+        <w:spacing w:line="360" w:lineRule="auto"/>
         <w:rPr>
           <w:rFonts w:ascii="Times New Roman" w:hAnsi="Times New Roman"/>
           <w:sz w:val="24"/>
@@ -7600,6 +7398,16 @@
       <w:u w:val="single"/>
     </w:rPr>
   </w:style>
+  <w:style w:type="character" w:customStyle="1" w:styleId="authors-info">
+    <w:name w:val="authors-info"/>
+    <w:basedOn w:val="DefaultParagraphFont"/>
+    <w:rsid w:val="005858E2"/>
+  </w:style>
+  <w:style w:type="character" w:customStyle="1" w:styleId="blue-tooltip">
+    <w:name w:val="blue-tooltip"/>
+    <w:basedOn w:val="DefaultParagraphFont"/>
+    <w:rsid w:val="005858E2"/>
+  </w:style>
 </w:styles>
 </file>
 

</xml_diff>